<commit_message>
high frequency VS low frequency VS lower power
</commit_message>
<xml_diff>
--- a/project description.docx
+++ b/project description.docx
@@ -21,21 +21,7 @@
         <w:rPr>
           <w:lang w:bidi="ar-SY"/>
         </w:rPr>
-        <w:t xml:space="preserve">ased on </w:t>
-      </w:r>
-      <w:proofErr w:type="spellStart"/>
-      <w:r>
-        <w:rPr>
-          <w:lang w:bidi="ar-SY"/>
-        </w:rPr>
-        <w:t>gynocrope</w:t>
-      </w:r>
-      <w:proofErr w:type="spellEnd"/>
-      <w:r>
-        <w:rPr>
-          <w:lang w:bidi="ar-SY"/>
-        </w:rPr>
-        <w:t xml:space="preserve"> data to come up with a sense on how safe they care.</w:t>
+        <w:t>ased on gynocrope data to come up with a sense on how safe they care.</w:t>
       </w:r>
     </w:p>
     <w:p>
@@ -154,21 +140,7 @@
         <w:rPr>
           <w:lang w:bidi="ar-SY"/>
         </w:rPr>
-        <w:t xml:space="preserve">Of a </w:t>
-      </w:r>
-      <w:proofErr w:type="gramStart"/>
-      <w:r>
-        <w:rPr>
-          <w:lang w:bidi="ar-SY"/>
-        </w:rPr>
-        <w:t>certain places</w:t>
-      </w:r>
-      <w:proofErr w:type="gramEnd"/>
-      <w:r>
-        <w:rPr>
-          <w:lang w:bidi="ar-SY"/>
-        </w:rPr>
-        <w:t xml:space="preserve"> is there any issue? </w:t>
+        <w:t xml:space="preserve">Of a certain places is there any issue? </w:t>
       </w:r>
       <w:r>
         <w:rPr>
@@ -286,16 +258,8 @@
         <w:rPr>
           <w:lang w:bidi="ar-SY"/>
         </w:rPr>
-        <w:t xml:space="preserve">x% of accuracy that a sample in a specific kind of </w:t>
-      </w:r>
-      <w:proofErr w:type="gramStart"/>
-      <w:r>
-        <w:rPr>
-          <w:lang w:bidi="ar-SY"/>
-        </w:rPr>
-        <w:t>issue.</w:t>
-      </w:r>
-      <w:proofErr w:type="gramEnd"/>
+        <w:t>x% of accuracy that a sample in a specific kind of issue.</w:t>
+      </w:r>
     </w:p>
     <w:p>
       <w:pPr>
@@ -357,35 +321,7 @@
         <w:rPr>
           <w:lang w:bidi="ar-SY"/>
         </w:rPr>
-        <w:t xml:space="preserve"> </w:t>
-      </w:r>
-      <w:proofErr w:type="spellStart"/>
-      <w:r>
-        <w:rPr>
-          <w:lang w:bidi="ar-SY"/>
-        </w:rPr>
-        <w:t>df.app</w:t>
-      </w:r>
-      <w:proofErr w:type="spellEnd"/>
-      <w:r>
-        <w:rPr>
-          <w:lang w:bidi="ar-SY"/>
-        </w:rPr>
-        <w:t>(type</w:t>
-      </w:r>
-      <w:proofErr w:type="gramStart"/>
-      <w:r>
-        <w:rPr>
-          <w:lang w:bidi="ar-SY"/>
-        </w:rPr>
-        <w:t>).mean</w:t>
-      </w:r>
-      <w:proofErr w:type="gramEnd"/>
-      <w:r>
-        <w:rPr>
-          <w:lang w:bidi="ar-SY"/>
-        </w:rPr>
-        <w:t>()</w:t>
+        <w:t xml:space="preserve"> df.app(type).mean()</w:t>
       </w:r>
     </w:p>
     <w:p>
@@ -572,76 +508,20 @@
           <w:bCs/>
           <w:lang w:bidi="ar-SY"/>
         </w:rPr>
-        <w:t xml:space="preserve">Fourier Transforms With </w:t>
-      </w:r>
-      <w:proofErr w:type="spellStart"/>
-      <w:r>
-        <w:rPr>
-          <w:b/>
-          <w:bCs/>
-          <w:lang w:bidi="ar-SY"/>
-        </w:rPr>
-        <w:t>scipy.fft</w:t>
-      </w:r>
-      <w:proofErr w:type="spellEnd"/>
-      <w:r>
-        <w:rPr>
-          <w:b/>
-          <w:bCs/>
-          <w:lang w:bidi="ar-SY"/>
-        </w:rPr>
-        <w:t xml:space="preserve">: Python Signal </w:t>
-      </w:r>
-      <w:proofErr w:type="gramStart"/>
-      <w:r>
-        <w:rPr>
-          <w:b/>
-          <w:bCs/>
-          <w:lang w:bidi="ar-SY"/>
-        </w:rPr>
-        <w:t>Processing</w:t>
-      </w:r>
-      <w:proofErr w:type="gramEnd"/>
-    </w:p>
-    <w:p>
-      <w:pPr>
-        <w:rPr>
-          <w:lang w:bidi="ar-SY"/>
-        </w:rPr>
-      </w:pPr>
-      <w:r>
-        <w:rPr>
-          <w:lang w:bidi="ar-SY"/>
-        </w:rPr>
-        <w:t xml:space="preserve">The Fourier transform is a powerful tool for analyzing signals and is used in everything from audio processing to image compression. SciPy provides a mature implementation in its </w:t>
-      </w:r>
-      <w:proofErr w:type="spellStart"/>
-      <w:r>
-        <w:rPr>
-          <w:lang w:bidi="ar-SY"/>
-        </w:rPr>
-        <w:t>scipy.fft</w:t>
-      </w:r>
-      <w:proofErr w:type="spellEnd"/>
-      <w:r>
-        <w:rPr>
-          <w:lang w:bidi="ar-SY"/>
-        </w:rPr>
-        <w:t xml:space="preserve"> module, and in this tutorial, </w:t>
-      </w:r>
-      <w:proofErr w:type="gramStart"/>
-      <w:r>
-        <w:rPr>
-          <w:lang w:bidi="ar-SY"/>
-        </w:rPr>
-        <w:t>you’ll</w:t>
-      </w:r>
-      <w:proofErr w:type="gramEnd"/>
-      <w:r>
-        <w:rPr>
-          <w:lang w:bidi="ar-SY"/>
-        </w:rPr>
-        <w:t xml:space="preserve"> learn how to use it.</w:t>
+        <w:t>Fourier Transforms With scipy.fft: Python Signal Processing</w:t>
+      </w:r>
+    </w:p>
+    <w:p>
+      <w:pPr>
+        <w:rPr>
+          <w:lang w:bidi="ar-SY"/>
+        </w:rPr>
+      </w:pPr>
+      <w:r>
+        <w:rPr>
+          <w:lang w:bidi="ar-SY"/>
+        </w:rPr>
+        <w:t>The Fourier transform is a powerful tool for analyzing signals and is used in everything from audio processing to image compression. SciPy provides a mature implementation in its scipy.fft module, and in this tutorial, you’ll learn how to use it.</w:t>
       </w:r>
     </w:p>
     <w:p>
@@ -676,21 +556,7 @@
         <w:rPr>
           <w:lang w:bidi="ar-SY"/>
         </w:rPr>
-        <w:t xml:space="preserve">Before you can get started, </w:t>
-      </w:r>
-      <w:proofErr w:type="gramStart"/>
-      <w:r>
-        <w:rPr>
-          <w:lang w:bidi="ar-SY"/>
-        </w:rPr>
-        <w:t>you’ll</w:t>
-      </w:r>
-      <w:proofErr w:type="gramEnd"/>
-      <w:r>
-        <w:rPr>
-          <w:lang w:bidi="ar-SY"/>
-        </w:rPr>
-        <w:t xml:space="preserve"> need to install SciPy and </w:t>
+        <w:t>Before you can get started, you’ll need to install SciPy and </w:t>
       </w:r>
       <w:hyperlink r:id="rId5" w:history="1">
         <w:r>
@@ -705,21 +571,7 @@
         <w:rPr>
           <w:lang w:bidi="ar-SY"/>
         </w:rPr>
-        <w:t xml:space="preserve">. You can do </w:t>
-      </w:r>
-      <w:proofErr w:type="gramStart"/>
-      <w:r>
-        <w:rPr>
-          <w:lang w:bidi="ar-SY"/>
-        </w:rPr>
-        <w:t>this one of two ways</w:t>
-      </w:r>
-      <w:proofErr w:type="gramEnd"/>
-      <w:r>
-        <w:rPr>
-          <w:lang w:bidi="ar-SY"/>
-        </w:rPr>
-        <w:t>:</w:t>
+        <w:t>. You can do this one of two ways:</w:t>
       </w:r>
     </w:p>
     <w:p>
@@ -759,21 +611,7 @@
         <w:rPr>
           <w:lang w:bidi="ar-SY"/>
         </w:rPr>
-        <w:t xml:space="preserve">. It comes with SciPy and Matplotlib, so once you follow the steps in the installer, </w:t>
-      </w:r>
-      <w:proofErr w:type="gramStart"/>
-      <w:r>
-        <w:rPr>
-          <w:lang w:bidi="ar-SY"/>
-        </w:rPr>
-        <w:t>you’re</w:t>
-      </w:r>
-      <w:proofErr w:type="gramEnd"/>
-      <w:r>
-        <w:rPr>
-          <w:lang w:bidi="ar-SY"/>
-        </w:rPr>
-        <w:t xml:space="preserve"> done!</w:t>
+        <w:t>. It comes with SciPy and Matplotlib, so once you follow the steps in the installer, you’re done!</w:t>
       </w:r>
     </w:p>
     <w:p>
@@ -861,27 +699,7 @@
           <w:sz w:val="20"/>
           <w:szCs w:val="20"/>
         </w:rPr>
-        <w:t xml:space="preserve">python -m pip install -U </w:t>
-      </w:r>
-      <w:proofErr w:type="spellStart"/>
-      <w:r>
-        <w:rPr>
-          <w:rFonts w:ascii="Consolas" w:eastAsia="Times New Roman" w:hAnsi="Consolas" w:cs="Courier New"/>
-          <w:color w:val="212529"/>
-          <w:sz w:val="20"/>
-          <w:szCs w:val="20"/>
-        </w:rPr>
-        <w:t>scipy</w:t>
-      </w:r>
-      <w:proofErr w:type="spellEnd"/>
-      <w:r>
-        <w:rPr>
-          <w:rFonts w:ascii="Consolas" w:eastAsia="Times New Roman" w:hAnsi="Consolas" w:cs="Courier New"/>
-          <w:color w:val="212529"/>
-          <w:sz w:val="20"/>
-          <w:szCs w:val="20"/>
-        </w:rPr>
-        <w:t xml:space="preserve"> matplotlib</w:t>
+        <w:t>python -m pip install -U scipy matplotlib</w:t>
       </w:r>
     </w:p>
     <w:p>
@@ -968,35 +786,7 @@
         <w:rPr>
           <w:lang w:bidi="ar-SY"/>
         </w:rPr>
-        <w:t xml:space="preserve">Okay, that definition is </w:t>
-      </w:r>
-      <w:proofErr w:type="gramStart"/>
-      <w:r>
-        <w:rPr>
-          <w:lang w:bidi="ar-SY"/>
-        </w:rPr>
-        <w:t>pretty dense</w:t>
-      </w:r>
-      <w:proofErr w:type="gramEnd"/>
-      <w:r>
-        <w:rPr>
-          <w:lang w:bidi="ar-SY"/>
-        </w:rPr>
-        <w:t xml:space="preserve">. For the purposes of this tutorial, the Fourier transform is a tool that allows you to take a signal and see the power of each frequency in it. </w:t>
-      </w:r>
-      <w:proofErr w:type="gramStart"/>
-      <w:r>
-        <w:rPr>
-          <w:lang w:bidi="ar-SY"/>
-        </w:rPr>
-        <w:t>Take a look</w:t>
-      </w:r>
-      <w:proofErr w:type="gramEnd"/>
-      <w:r>
-        <w:rPr>
-          <w:lang w:bidi="ar-SY"/>
-        </w:rPr>
-        <w:t xml:space="preserve"> at the important terms in that sentence:</w:t>
+        <w:t>Okay, that definition is pretty dense. For the purposes of this tutorial, the Fourier transform is a tool that allows you to take a signal and see the power of each frequency in it. Take a look at the important terms in that sentence:</w:t>
       </w:r>
     </w:p>
     <w:p>
@@ -1183,6 +973,167 @@
     </w:p>
     <w:p>
       <w:pPr>
+        <w:pStyle w:val="ListParagraph"/>
+        <w:numPr>
+          <w:ilvl w:val="0"/>
+          <w:numId w:val="7"/>
+        </w:numPr>
+        <w:rPr>
+          <w:lang w:bidi="ar-SY"/>
+        </w:rPr>
+      </w:pPr>
+      <w:r>
+        <w:rPr>
+          <w:lang w:bidi="ar-SY"/>
+        </w:rPr>
+        <w:t>The peaks of the </w:t>
+      </w:r>
+      <w:r>
+        <w:rPr>
+          <w:b/>
+          <w:bCs/>
+          <w:lang w:bidi="ar-SY"/>
+        </w:rPr>
+        <w:t>high-frequency</w:t>
+      </w:r>
+      <w:r>
+        <w:rPr>
+          <w:lang w:bidi="ar-SY"/>
+        </w:rPr>
+        <w:t> sine wave are closer together than those of the </w:t>
+      </w:r>
+      <w:r>
+        <w:rPr>
+          <w:b/>
+          <w:bCs/>
+          <w:lang w:bidi="ar-SY"/>
+        </w:rPr>
+        <w:t>low-frequency</w:t>
+      </w:r>
+      <w:r>
+        <w:rPr>
+          <w:lang w:bidi="ar-SY"/>
+        </w:rPr>
+        <w:t> sine wave since they repeat more frequently. The </w:t>
+      </w:r>
+      <w:r>
+        <w:rPr>
+          <w:b/>
+          <w:bCs/>
+          <w:lang w:bidi="ar-SY"/>
+        </w:rPr>
+        <w:t>low-power</w:t>
+      </w:r>
+      <w:r>
+        <w:rPr>
+          <w:lang w:bidi="ar-SY"/>
+        </w:rPr>
+        <w:t> sine wave has smaller peaks than the other two sine waves.</w:t>
+      </w:r>
+    </w:p>
+    <w:p>
+      <w:pPr>
+        <w:rPr>
+          <w:lang w:bidi="ar-SY"/>
+        </w:rPr>
+      </w:pPr>
+      <w:r>
+        <w:rPr>
+          <w:lang w:bidi="ar-SY"/>
+        </w:rPr>
+        <w:lastRenderedPageBreak/>
+        <w:t>To make this more concrete, imagine you used the Fourier transform on a recording of someone playing three notes on the piano at the same time. The resulting </w:t>
+      </w:r>
+      <w:r>
+        <w:rPr>
+          <w:b/>
+          <w:bCs/>
+          <w:lang w:bidi="ar-SY"/>
+        </w:rPr>
+        <w:t>frequency spectrum</w:t>
+      </w:r>
+      <w:r>
+        <w:rPr>
+          <w:lang w:bidi="ar-SY"/>
+        </w:rPr>
+        <w:t> would show three peaks, one for each of the notes. If the person played one note more softly than the others, then the power of that note’s frequency would be lower than the other two.</w:t>
+      </w:r>
+    </w:p>
+    <w:p>
+      <w:pPr>
+        <w:rPr>
+          <w:lang w:bidi="ar-SY"/>
+        </w:rPr>
+      </w:pPr>
+      <w:r>
+        <w:rPr>
+          <w:lang w:bidi="ar-SY"/>
+        </w:rPr>
+        <w:t>Here’s what that piano example would look like visually:</w:t>
+      </w:r>
+    </w:p>
+    <w:p>
+      <w:pPr>
+        <w:rPr>
+          <w:lang w:bidi="ar-SY"/>
+        </w:rPr>
+      </w:pPr>
+      <w:r>
+        <w:rPr>
+          <w:noProof/>
+        </w:rPr>
+        <w:drawing>
+          <wp:inline distT="0" distB="0" distL="0" distR="0" wp14:anchorId="353B1377" wp14:editId="225D08E0">
+            <wp:extent cx="5943600" cy="2381885"/>
+            <wp:effectExtent l="0" t="0" r="0" b="0"/>
+            <wp:docPr id="2" name="Picture 2" descr="Piano keys corresponding to peaks in a frequency spectrum"/>
+            <wp:cNvGraphicFramePr>
+              <a:graphicFrameLocks xmlns:a="http://schemas.openxmlformats.org/drawingml/2006/main" noChangeAspect="1"/>
+            </wp:cNvGraphicFramePr>
+            <a:graphic xmlns:a="http://schemas.openxmlformats.org/drawingml/2006/main">
+              <a:graphicData uri="http://schemas.openxmlformats.org/drawingml/2006/picture">
+                <pic:pic xmlns:pic="http://schemas.openxmlformats.org/drawingml/2006/picture">
+                  <pic:nvPicPr>
+                    <pic:cNvPr id="0" name="Picture 3" descr="Piano keys corresponding to peaks in a frequency spectrum"/>
+                    <pic:cNvPicPr>
+                      <a:picLocks noChangeAspect="1" noChangeArrowheads="1"/>
+                    </pic:cNvPicPr>
+                  </pic:nvPicPr>
+                  <pic:blipFill>
+                    <a:blip r:embed="rId11" cstate="print">
+                      <a:extLst>
+                        <a:ext uri="{28A0092B-C50C-407E-A947-70E740481C1C}">
+                          <a14:useLocalDpi xmlns:a14="http://schemas.microsoft.com/office/drawing/2010/main" val="0"/>
+                        </a:ext>
+                      </a:extLst>
+                    </a:blip>
+                    <a:srcRect/>
+                    <a:stretch>
+                      <a:fillRect/>
+                    </a:stretch>
+                  </pic:blipFill>
+                  <pic:spPr bwMode="auto">
+                    <a:xfrm>
+                      <a:off x="0" y="0"/>
+                      <a:ext cx="5943600" cy="2381885"/>
+                    </a:xfrm>
+                    <a:prstGeom prst="rect">
+                      <a:avLst/>
+                    </a:prstGeom>
+                    <a:noFill/>
+                    <a:ln>
+                      <a:noFill/>
+                    </a:ln>
+                  </pic:spPr>
+                </pic:pic>
+              </a:graphicData>
+            </a:graphic>
+          </wp:inline>
+        </w:drawing>
+      </w:r>
+    </w:p>
+    <w:p>
+      <w:pPr>
         <w:rPr>
           <w:lang w:bidi="ar-SY"/>
         </w:rPr>
@@ -1201,6 +1152,95 @@
 <file path=word/numbering.xml><?xml version="1.0" encoding="utf-8"?>
 <w:numbering xmlns:wpc="http://schemas.microsoft.com/office/word/2010/wordprocessingCanvas" xmlns:cx="http://schemas.microsoft.com/office/drawing/2014/chartex" xmlns:cx1="http://schemas.microsoft.com/office/drawing/2015/9/8/chartex" xmlns:cx2="http://schemas.microsoft.com/office/drawing/2015/10/21/chartex" xmlns:cx3="http://schemas.microsoft.com/office/drawing/2016/5/9/chartex" xmlns:cx4="http://schemas.microsoft.com/office/drawing/2016/5/10/chartex" xmlns:cx5="http://schemas.microsoft.com/office/drawing/2016/5/11/chartex" xmlns:cx6="http://schemas.microsoft.com/office/drawing/2016/5/12/chartex" xmlns:cx7="http://schemas.microsoft.com/office/drawing/2016/5/13/chartex" xmlns:cx8="http://schemas.microsoft.com/office/drawing/2016/5/14/chartex" xmlns:mc="http://schemas.openxmlformats.org/markup-compatibility/2006" xmlns:aink="http://schemas.microsoft.com/office/drawing/2016/ink" xmlns:am3d="http://schemas.microsoft.com/office/drawing/2017/model3d" xmlns:o="urn:schemas-microsoft-com:office:office" xmlns:r="http://schemas.openxmlformats.org/officeDocument/2006/relationships" xmlns:m="http://schemas.openxmlformats.org/officeDocument/2006/math" xmlns:v="urn:schemas-microsoft-com:vml" xmlns:wp14="http://schemas.microsoft.com/office/word/2010/wordprocessingDrawing" xmlns:wp="http://schemas.openxmlformats.org/drawingml/2006/wordprocessingDrawing" xmlns:w10="urn:schemas-microsoft-com:office:word" xmlns:w="http://schemas.openxmlformats.org/wordprocessingml/2006/main" xmlns:w14="http://schemas.microsoft.com/office/word/2010/wordml" xmlns:w15="http://schemas.microsoft.com/office/word/2012/wordml" xmlns:w16cex="http://schemas.microsoft.com/office/word/2018/wordml/cex" xmlns:w16cid="http://schemas.microsoft.com/office/word/2016/wordml/cid" xmlns:w16="http://schemas.microsoft.com/office/word/2018/wordml" xmlns:w16sdtdh="http://schemas.microsoft.com/office/word/2020/wordml/sdtdatahash" xmlns:w16se="http://schemas.microsoft.com/office/word/2015/wordml/symex" xmlns:wpg="http://schemas.microsoft.com/office/word/2010/wordprocessingGroup" xmlns:wpi="http://schemas.microsoft.com/office/word/2010/wordprocessingInk" xmlns:wne="http://schemas.microsoft.com/office/word/2006/wordml" xmlns:wps="http://schemas.microsoft.com/office/word/2010/wordprocessingShape" mc:Ignorable="w14 w15 w16se w16cid w16 w16cex w16sdtdh wp14">
   <w:abstractNum w:abstractNumId="0" w15:restartNumberingAfterBreak="0">
+    <w:nsid w:val="0EAD23CE"/>
+    <w:multiLevelType w:val="hybridMultilevel"/>
+    <w:tmpl w:val="6EF044CA"/>
+    <w:lvl w:ilvl="0" w:tplc="DBCCD302">
+      <w:start w:val="1"/>
+      <w:numFmt w:val="decimal"/>
+      <w:lvlText w:val="%1."/>
+      <w:lvlJc w:val="left"/>
+      <w:pPr>
+        <w:ind w:left="720" w:hanging="360"/>
+      </w:pPr>
+      <w:rPr>
+        <w:rFonts w:hint="default"/>
+      </w:rPr>
+    </w:lvl>
+    <w:lvl w:ilvl="1" w:tplc="04090019" w:tentative="1">
+      <w:start w:val="1"/>
+      <w:numFmt w:val="lowerLetter"/>
+      <w:lvlText w:val="%2."/>
+      <w:lvlJc w:val="left"/>
+      <w:pPr>
+        <w:ind w:left="1440" w:hanging="360"/>
+      </w:pPr>
+    </w:lvl>
+    <w:lvl w:ilvl="2" w:tplc="0409001B" w:tentative="1">
+      <w:start w:val="1"/>
+      <w:numFmt w:val="lowerRoman"/>
+      <w:lvlText w:val="%3."/>
+      <w:lvlJc w:val="right"/>
+      <w:pPr>
+        <w:ind w:left="2160" w:hanging="180"/>
+      </w:pPr>
+    </w:lvl>
+    <w:lvl w:ilvl="3" w:tplc="0409000F" w:tentative="1">
+      <w:start w:val="1"/>
+      <w:numFmt w:val="decimal"/>
+      <w:lvlText w:val="%4."/>
+      <w:lvlJc w:val="left"/>
+      <w:pPr>
+        <w:ind w:left="2880" w:hanging="360"/>
+      </w:pPr>
+    </w:lvl>
+    <w:lvl w:ilvl="4" w:tplc="04090019" w:tentative="1">
+      <w:start w:val="1"/>
+      <w:numFmt w:val="lowerLetter"/>
+      <w:lvlText w:val="%5."/>
+      <w:lvlJc w:val="left"/>
+      <w:pPr>
+        <w:ind w:left="3600" w:hanging="360"/>
+      </w:pPr>
+    </w:lvl>
+    <w:lvl w:ilvl="5" w:tplc="0409001B" w:tentative="1">
+      <w:start w:val="1"/>
+      <w:numFmt w:val="lowerRoman"/>
+      <w:lvlText w:val="%6."/>
+      <w:lvlJc w:val="right"/>
+      <w:pPr>
+        <w:ind w:left="4320" w:hanging="180"/>
+      </w:pPr>
+    </w:lvl>
+    <w:lvl w:ilvl="6" w:tplc="0409000F" w:tentative="1">
+      <w:start w:val="1"/>
+      <w:numFmt w:val="decimal"/>
+      <w:lvlText w:val="%7."/>
+      <w:lvlJc w:val="left"/>
+      <w:pPr>
+        <w:ind w:left="5040" w:hanging="360"/>
+      </w:pPr>
+    </w:lvl>
+    <w:lvl w:ilvl="7" w:tplc="04090019" w:tentative="1">
+      <w:start w:val="1"/>
+      <w:numFmt w:val="lowerLetter"/>
+      <w:lvlText w:val="%8."/>
+      <w:lvlJc w:val="left"/>
+      <w:pPr>
+        <w:ind w:left="5760" w:hanging="360"/>
+      </w:pPr>
+    </w:lvl>
+    <w:lvl w:ilvl="8" w:tplc="0409001B" w:tentative="1">
+      <w:start w:val="1"/>
+      <w:numFmt w:val="lowerRoman"/>
+      <w:lvlText w:val="%9."/>
+      <w:lvlJc w:val="right"/>
+      <w:pPr>
+        <w:ind w:left="6480" w:hanging="180"/>
+      </w:pPr>
+    </w:lvl>
+  </w:abstractNum>
+  <w:abstractNum w:abstractNumId="1" w15:restartNumberingAfterBreak="0">
     <w:nsid w:val="1E4A431C"/>
     <w:multiLevelType w:val="hybridMultilevel"/>
     <w:tmpl w:val="5B288332"/>
@@ -1289,7 +1329,7 @@
       </w:pPr>
     </w:lvl>
   </w:abstractNum>
-  <w:abstractNum w:abstractNumId="1" w15:restartNumberingAfterBreak="0">
+  <w:abstractNum w:abstractNumId="2" w15:restartNumberingAfterBreak="0">
     <w:nsid w:val="2E7C10B7"/>
     <w:multiLevelType w:val="hybridMultilevel"/>
     <w:tmpl w:val="7ADCB92A"/>
@@ -1402,7 +1442,7 @@
       </w:rPr>
     </w:lvl>
   </w:abstractNum>
-  <w:abstractNum w:abstractNumId="2" w15:restartNumberingAfterBreak="0">
+  <w:abstractNum w:abstractNumId="3" w15:restartNumberingAfterBreak="0">
     <w:nsid w:val="591C46D2"/>
     <w:multiLevelType w:val="hybridMultilevel"/>
     <w:tmpl w:val="5E9C2482"/>
@@ -1491,7 +1531,7 @@
       </w:pPr>
     </w:lvl>
   </w:abstractNum>
-  <w:abstractNum w:abstractNumId="3" w15:restartNumberingAfterBreak="0">
+  <w:abstractNum w:abstractNumId="4" w15:restartNumberingAfterBreak="0">
     <w:nsid w:val="5B1E54F5"/>
     <w:multiLevelType w:val="hybridMultilevel"/>
     <w:tmpl w:val="9F9CC972"/>
@@ -1580,7 +1620,7 @@
       </w:pPr>
     </w:lvl>
   </w:abstractNum>
-  <w:abstractNum w:abstractNumId="4" w15:restartNumberingAfterBreak="0">
+  <w:abstractNum w:abstractNumId="5" w15:restartNumberingAfterBreak="0">
     <w:nsid w:val="5DC05818"/>
     <w:multiLevelType w:val="multilevel"/>
     <w:tmpl w:val="A5EE0790"/>
@@ -1721,7 +1761,7 @@
       </w:rPr>
     </w:lvl>
   </w:abstractNum>
-  <w:abstractNum w:abstractNumId="5" w15:restartNumberingAfterBreak="0">
+  <w:abstractNum w:abstractNumId="6" w15:restartNumberingAfterBreak="0">
     <w:nsid w:val="7A5B54C5"/>
     <w:multiLevelType w:val="multilevel"/>
     <w:tmpl w:val="BBAC6328"/>
@@ -1827,22 +1867,25 @@
     </w:lvl>
   </w:abstractNum>
   <w:num w:numId="1" w16cid:durableId="1426925165">
+    <w:abstractNumId w:val="4"/>
+  </w:num>
+  <w:num w:numId="2" w16cid:durableId="300814416">
     <w:abstractNumId w:val="3"/>
   </w:num>
-  <w:num w:numId="2" w16cid:durableId="300814416">
+  <w:num w:numId="3" w16cid:durableId="200361470">
+    <w:abstractNumId w:val="1"/>
+  </w:num>
+  <w:num w:numId="4" w16cid:durableId="1214922601">
+    <w:abstractNumId w:val="6"/>
+  </w:num>
+  <w:num w:numId="5" w16cid:durableId="2143955537">
     <w:abstractNumId w:val="2"/>
   </w:num>
-  <w:num w:numId="3" w16cid:durableId="200361470">
-    <w:abstractNumId w:val="0"/>
-  </w:num>
-  <w:num w:numId="4" w16cid:durableId="1214922601">
+  <w:num w:numId="6" w16cid:durableId="362899054">
     <w:abstractNumId w:val="5"/>
   </w:num>
-  <w:num w:numId="5" w16cid:durableId="2143955537">
-    <w:abstractNumId w:val="1"/>
-  </w:num>
-  <w:num w:numId="6" w16cid:durableId="362899054">
-    <w:abstractNumId w:val="4"/>
+  <w:num w:numId="7" w16cid:durableId="1343124960">
+    <w:abstractNumId w:val="0"/>
   </w:num>
 </w:numbering>
 </file>

</xml_diff>

<commit_message>
time domain VS frequency domain
</commit_message>
<xml_diff>
--- a/project description.docx
+++ b/project description.docx
@@ -1134,10 +1134,287 @@
     </w:p>
     <w:p>
       <w:pPr>
-        <w:rPr>
-          <w:lang w:bidi="ar-SY"/>
-        </w:rPr>
-      </w:pPr>
+        <w:pStyle w:val="Heading3"/>
+        <w:shd w:val="clear" w:color="auto" w:fill="FFFFFF"/>
+        <w:rPr>
+          <w:rFonts w:ascii="Source Sans Pro" w:hAnsi="Source Sans Pro"/>
+          <w:b/>
+          <w:bCs/>
+          <w:color w:val="222222"/>
+        </w:rPr>
+      </w:pPr>
+      <w:r>
+        <w:rPr>
+          <w:rFonts w:ascii="Source Sans Pro" w:hAnsi="Source Sans Pro"/>
+          <w:b/>
+          <w:bCs/>
+          <w:color w:val="222222"/>
+        </w:rPr>
+        <w:t>Time Domain vs Frequency Domain</w:t>
+      </w:r>
+    </w:p>
+    <w:p>
+      <w:r>
+        <w:t>These two terms refer to two different ways of looking at a signal</w:t>
+      </w:r>
+    </w:p>
+    <w:p>
+      <w:r>
+        <w:rPr>
+          <w:rFonts w:ascii="Source Sans Pro" w:hAnsi="Source Sans Pro"/>
+          <w:color w:val="222222"/>
+          <w:sz w:val="27"/>
+          <w:szCs w:val="27"/>
+          <w:shd w:val="clear" w:color="auto" w:fill="FFFFFF"/>
+        </w:rPr>
+        <w:t> </w:t>
+      </w:r>
+      <w:r>
+        <w:rPr>
+          <w:rStyle w:val="Strong"/>
+          <w:rFonts w:ascii="Source Sans Pro" w:hAnsi="Source Sans Pro"/>
+          <w:color w:val="222222"/>
+          <w:sz w:val="27"/>
+          <w:szCs w:val="27"/>
+          <w:shd w:val="clear" w:color="auto" w:fill="FFFFFF"/>
+        </w:rPr>
+        <w:t>T</w:t>
+      </w:r>
+      <w:r>
+        <w:rPr>
+          <w:rStyle w:val="Strong"/>
+          <w:rFonts w:ascii="Source Sans Pro" w:hAnsi="Source Sans Pro"/>
+          <w:color w:val="222222"/>
+          <w:sz w:val="27"/>
+          <w:szCs w:val="27"/>
+          <w:shd w:val="clear" w:color="auto" w:fill="FFFFFF"/>
+        </w:rPr>
+        <w:t>ime domain</w:t>
+      </w:r>
+      <w:r>
+        <w:rPr>
+          <w:rStyle w:val="Strong"/>
+          <w:rFonts w:ascii="Source Sans Pro" w:hAnsi="Source Sans Pro"/>
+          <w:color w:val="222222"/>
+          <w:sz w:val="27"/>
+          <w:szCs w:val="27"/>
+          <w:shd w:val="clear" w:color="auto" w:fill="FFFFFF"/>
+        </w:rPr>
+        <w:t xml:space="preserve">: </w:t>
+      </w:r>
+      <w:r>
+        <w:t>information that varies over time</w:t>
+      </w:r>
+      <w:r>
+        <w:t xml:space="preserve">, </w:t>
+      </w:r>
+      <w:r>
+        <w:t>a signal is a wave that varies in amplitude (y-axis) over time (x-axis).</w:t>
+      </w:r>
+      <w:r>
+        <w:t xml:space="preserve"> </w:t>
+      </w:r>
+      <w:r>
+        <w:t xml:space="preserve">The horizontal axis represents time, and the vertical axis represents </w:t>
+      </w:r>
+      <w:r>
+        <w:t xml:space="preserve">the </w:t>
+      </w:r>
+      <w:r>
+        <w:t>amplitude</w:t>
+      </w:r>
+      <w:r>
+        <w:t>.</w:t>
+      </w:r>
+    </w:p>
+    <w:p>
+      <w:pPr>
+        <w:rPr>
+          <w:rStyle w:val="Strong"/>
+          <w:rFonts w:ascii="Source Sans Pro" w:hAnsi="Source Sans Pro"/>
+          <w:color w:val="222222"/>
+          <w:sz w:val="27"/>
+          <w:szCs w:val="27"/>
+          <w:shd w:val="clear" w:color="auto" w:fill="FFFFFF"/>
+        </w:rPr>
+      </w:pPr>
+      <w:r>
+        <w:rPr>
+          <w:noProof/>
+        </w:rPr>
+        <w:drawing>
+          <wp:inline distT="0" distB="0" distL="0" distR="0" wp14:anchorId="3FC59DC6" wp14:editId="381FEDF8">
+            <wp:extent cx="5943600" cy="3070860"/>
+            <wp:effectExtent l="0" t="0" r="0" b="0"/>
+            <wp:docPr id="3" name="Picture 3" descr="An audio signal in the time domain"/>
+            <wp:cNvGraphicFramePr>
+              <a:graphicFrameLocks xmlns:a="http://schemas.openxmlformats.org/drawingml/2006/main" noChangeAspect="1"/>
+            </wp:cNvGraphicFramePr>
+            <a:graphic xmlns:a="http://schemas.openxmlformats.org/drawingml/2006/main">
+              <a:graphicData uri="http://schemas.openxmlformats.org/drawingml/2006/picture">
+                <pic:pic xmlns:pic="http://schemas.openxmlformats.org/drawingml/2006/picture">
+                  <pic:nvPicPr>
+                    <pic:cNvPr id="0" name="Picture 5" descr="An audio signal in the time domain"/>
+                    <pic:cNvPicPr>
+                      <a:picLocks noChangeAspect="1" noChangeArrowheads="1"/>
+                    </pic:cNvPicPr>
+                  </pic:nvPicPr>
+                  <pic:blipFill>
+                    <a:blip r:embed="rId12">
+                      <a:extLst>
+                        <a:ext uri="{28A0092B-C50C-407E-A947-70E740481C1C}">
+                          <a14:useLocalDpi xmlns:a14="http://schemas.microsoft.com/office/drawing/2010/main" val="0"/>
+                        </a:ext>
+                      </a:extLst>
+                    </a:blip>
+                    <a:srcRect/>
+                    <a:stretch>
+                      <a:fillRect/>
+                    </a:stretch>
+                  </pic:blipFill>
+                  <pic:spPr bwMode="auto">
+                    <a:xfrm>
+                      <a:off x="0" y="0"/>
+                      <a:ext cx="5943600" cy="3070860"/>
+                    </a:xfrm>
+                    <a:prstGeom prst="rect">
+                      <a:avLst/>
+                    </a:prstGeom>
+                    <a:noFill/>
+                    <a:ln>
+                      <a:noFill/>
+                    </a:ln>
+                  </pic:spPr>
+                </pic:pic>
+              </a:graphicData>
+            </a:graphic>
+          </wp:inline>
+        </w:drawing>
+      </w:r>
+    </w:p>
+    <w:p>
+      <w:pPr>
+        <w:rPr>
+          <w:b/>
+          <w:bCs/>
+        </w:rPr>
+      </w:pPr>
+      <w:r>
+        <w:rPr>
+          <w:rFonts w:ascii="Source Sans Pro" w:hAnsi="Source Sans Pro"/>
+          <w:color w:val="222222"/>
+          <w:sz w:val="27"/>
+          <w:szCs w:val="27"/>
+          <w:shd w:val="clear" w:color="auto" w:fill="FFFFFF"/>
+        </w:rPr>
+        <w:lastRenderedPageBreak/>
+        <w:t> </w:t>
+      </w:r>
+      <w:r>
+        <w:rPr>
+          <w:rStyle w:val="Strong"/>
+          <w:rFonts w:ascii="Source Sans Pro" w:hAnsi="Source Sans Pro"/>
+          <w:color w:val="222222"/>
+          <w:sz w:val="27"/>
+          <w:szCs w:val="27"/>
+          <w:shd w:val="clear" w:color="auto" w:fill="FFFFFF"/>
+        </w:rPr>
+        <w:t>F</w:t>
+      </w:r>
+      <w:r>
+        <w:rPr>
+          <w:rStyle w:val="Strong"/>
+          <w:rFonts w:ascii="Source Sans Pro" w:hAnsi="Source Sans Pro"/>
+          <w:color w:val="222222"/>
+          <w:sz w:val="27"/>
+          <w:szCs w:val="27"/>
+          <w:shd w:val="clear" w:color="auto" w:fill="FFFFFF"/>
+        </w:rPr>
+        <w:t>requency domain</w:t>
+      </w:r>
+      <w:r>
+        <w:rPr>
+          <w:rStyle w:val="Strong"/>
+          <w:rFonts w:ascii="Source Sans Pro" w:hAnsi="Source Sans Pro"/>
+          <w:color w:val="222222"/>
+          <w:sz w:val="27"/>
+          <w:szCs w:val="27"/>
+          <w:shd w:val="clear" w:color="auto" w:fill="FFFFFF"/>
+        </w:rPr>
+        <w:t xml:space="preserve">: </w:t>
+      </w:r>
+      <w:r>
+        <w:t>its component frequencies</w:t>
+      </w:r>
+      <w:r>
+        <w:t>.</w:t>
+      </w:r>
+      <w:r>
+        <w:t xml:space="preserve"> </w:t>
+      </w:r>
+      <w:r>
+        <w:t>In the frequency domain, a signal is represented as a series of frequencies (x-axis) that each have an associated power (y-axis). The following image is the above audio signal after being Fourier transformed:</w:t>
+      </w:r>
+    </w:p>
+    <w:p>
+      <w:pPr>
+        <w:rPr>
+          <w:lang w:bidi="ar-SY"/>
+        </w:rPr>
+      </w:pPr>
+      <w:r>
+        <w:rPr>
+          <w:noProof/>
+        </w:rPr>
+        <w:drawing>
+          <wp:inline distT="0" distB="0" distL="0" distR="0" wp14:anchorId="29608FF6" wp14:editId="664FDF7B">
+            <wp:extent cx="5943600" cy="3156585"/>
+            <wp:effectExtent l="0" t="0" r="0" b="5715"/>
+            <wp:docPr id="4" name="Picture 4" descr="An audio signal in the frequency domain"/>
+            <wp:cNvGraphicFramePr>
+              <a:graphicFrameLocks xmlns:a="http://schemas.openxmlformats.org/drawingml/2006/main" noChangeAspect="1"/>
+            </wp:cNvGraphicFramePr>
+            <a:graphic xmlns:a="http://schemas.openxmlformats.org/drawingml/2006/main">
+              <a:graphicData uri="http://schemas.openxmlformats.org/drawingml/2006/picture">
+                <pic:pic xmlns:pic="http://schemas.openxmlformats.org/drawingml/2006/picture">
+                  <pic:nvPicPr>
+                    <pic:cNvPr id="0" name="Picture 7" descr="An audio signal in the frequency domain"/>
+                    <pic:cNvPicPr>
+                      <a:picLocks noChangeAspect="1" noChangeArrowheads="1"/>
+                    </pic:cNvPicPr>
+                  </pic:nvPicPr>
+                  <pic:blipFill>
+                    <a:blip r:embed="rId13">
+                      <a:extLst>
+                        <a:ext uri="{28A0092B-C50C-407E-A947-70E740481C1C}">
+                          <a14:useLocalDpi xmlns:a14="http://schemas.microsoft.com/office/drawing/2010/main" val="0"/>
+                        </a:ext>
+                      </a:extLst>
+                    </a:blip>
+                    <a:srcRect/>
+                    <a:stretch>
+                      <a:fillRect/>
+                    </a:stretch>
+                  </pic:blipFill>
+                  <pic:spPr bwMode="auto">
+                    <a:xfrm>
+                      <a:off x="0" y="0"/>
+                      <a:ext cx="5943600" cy="3156585"/>
+                    </a:xfrm>
+                    <a:prstGeom prst="rect">
+                      <a:avLst/>
+                    </a:prstGeom>
+                    <a:noFill/>
+                    <a:ln>
+                      <a:noFill/>
+                    </a:ln>
+                  </pic:spPr>
+                </pic:pic>
+              </a:graphicData>
+            </a:graphic>
+          </wp:inline>
+        </w:drawing>
+      </w:r>
     </w:p>
     <w:sectPr>
       <w:pgSz w:w="12240" w:h="15840"/>
@@ -2523,6 +2800,17 @@
       <w:szCs w:val="26"/>
     </w:rPr>
   </w:style>
+  <w:style w:type="character" w:styleId="Strong">
+    <w:name w:val="Strong"/>
+    <w:basedOn w:val="DefaultParagraphFont"/>
+    <w:uiPriority w:val="22"/>
+    <w:qFormat/>
+    <w:rsid w:val="009868D7"/>
+    <w:rPr>
+      <w:b/>
+      <w:bCs/>
+    </w:rPr>
+  </w:style>
 </w:styles>
 </file>
 

</xml_diff>

<commit_message>
step by step example
</commit_message>
<xml_diff>
--- a/project description.docx
+++ b/project description.docx
@@ -21,7 +21,21 @@
         <w:rPr>
           <w:lang w:bidi="ar-SY"/>
         </w:rPr>
-        <w:t>ased on gynocrope data to come up with a sense on how safe they care.</w:t>
+        <w:t xml:space="preserve">ased on </w:t>
+      </w:r>
+      <w:proofErr w:type="spellStart"/>
+      <w:r>
+        <w:rPr>
+          <w:lang w:bidi="ar-SY"/>
+        </w:rPr>
+        <w:t>gynocrope</w:t>
+      </w:r>
+      <w:proofErr w:type="spellEnd"/>
+      <w:r>
+        <w:rPr>
+          <w:lang w:bidi="ar-SY"/>
+        </w:rPr>
+        <w:t xml:space="preserve"> data to come up with a sense on how safe they care.</w:t>
       </w:r>
     </w:p>
     <w:p>
@@ -140,7 +154,21 @@
         <w:rPr>
           <w:lang w:bidi="ar-SY"/>
         </w:rPr>
-        <w:t xml:space="preserve">Of a certain places is there any issue? </w:t>
+        <w:t xml:space="preserve">Of a </w:t>
+      </w:r>
+      <w:proofErr w:type="gramStart"/>
+      <w:r>
+        <w:rPr>
+          <w:lang w:bidi="ar-SY"/>
+        </w:rPr>
+        <w:t>certain places</w:t>
+      </w:r>
+      <w:proofErr w:type="gramEnd"/>
+      <w:r>
+        <w:rPr>
+          <w:lang w:bidi="ar-SY"/>
+        </w:rPr>
+        <w:t xml:space="preserve"> is there any issue? </w:t>
       </w:r>
       <w:r>
         <w:rPr>
@@ -258,8 +286,16 @@
         <w:rPr>
           <w:lang w:bidi="ar-SY"/>
         </w:rPr>
-        <w:t>x% of accuracy that a sample in a specific kind of issue.</w:t>
-      </w:r>
+        <w:t xml:space="preserve">x% of accuracy that a sample in a specific kind of </w:t>
+      </w:r>
+      <w:proofErr w:type="gramStart"/>
+      <w:r>
+        <w:rPr>
+          <w:lang w:bidi="ar-SY"/>
+        </w:rPr>
+        <w:t>issue.</w:t>
+      </w:r>
+      <w:proofErr w:type="gramEnd"/>
     </w:p>
     <w:p>
       <w:pPr>
@@ -321,7 +357,35 @@
         <w:rPr>
           <w:lang w:bidi="ar-SY"/>
         </w:rPr>
-        <w:t xml:space="preserve"> df.app(type).mean()</w:t>
+        <w:t xml:space="preserve"> </w:t>
+      </w:r>
+      <w:proofErr w:type="spellStart"/>
+      <w:r>
+        <w:rPr>
+          <w:lang w:bidi="ar-SY"/>
+        </w:rPr>
+        <w:t>df.app</w:t>
+      </w:r>
+      <w:proofErr w:type="spellEnd"/>
+      <w:r>
+        <w:rPr>
+          <w:lang w:bidi="ar-SY"/>
+        </w:rPr>
+        <w:t>(type</w:t>
+      </w:r>
+      <w:proofErr w:type="gramStart"/>
+      <w:r>
+        <w:rPr>
+          <w:lang w:bidi="ar-SY"/>
+        </w:rPr>
+        <w:t>).mean</w:t>
+      </w:r>
+      <w:proofErr w:type="gramEnd"/>
+      <w:r>
+        <w:rPr>
+          <w:lang w:bidi="ar-SY"/>
+        </w:rPr>
+        <w:t>()</w:t>
       </w:r>
     </w:p>
     <w:p>
@@ -508,20 +572,76 @@
           <w:bCs/>
           <w:lang w:bidi="ar-SY"/>
         </w:rPr>
-        <w:t>Fourier Transforms With scipy.fft: Python Signal Processing</w:t>
-      </w:r>
-    </w:p>
-    <w:p>
-      <w:pPr>
-        <w:rPr>
-          <w:lang w:bidi="ar-SY"/>
-        </w:rPr>
-      </w:pPr>
-      <w:r>
-        <w:rPr>
-          <w:lang w:bidi="ar-SY"/>
-        </w:rPr>
-        <w:t>The Fourier transform is a powerful tool for analyzing signals and is used in everything from audio processing to image compression. SciPy provides a mature implementation in its scipy.fft module, and in this tutorial, you’ll learn how to use it.</w:t>
+        <w:t xml:space="preserve">Fourier Transforms With </w:t>
+      </w:r>
+      <w:proofErr w:type="spellStart"/>
+      <w:r>
+        <w:rPr>
+          <w:b/>
+          <w:bCs/>
+          <w:lang w:bidi="ar-SY"/>
+        </w:rPr>
+        <w:t>scipy.fft</w:t>
+      </w:r>
+      <w:proofErr w:type="spellEnd"/>
+      <w:r>
+        <w:rPr>
+          <w:b/>
+          <w:bCs/>
+          <w:lang w:bidi="ar-SY"/>
+        </w:rPr>
+        <w:t xml:space="preserve">: Python Signal </w:t>
+      </w:r>
+      <w:proofErr w:type="gramStart"/>
+      <w:r>
+        <w:rPr>
+          <w:b/>
+          <w:bCs/>
+          <w:lang w:bidi="ar-SY"/>
+        </w:rPr>
+        <w:t>Processing</w:t>
+      </w:r>
+      <w:proofErr w:type="gramEnd"/>
+    </w:p>
+    <w:p>
+      <w:pPr>
+        <w:rPr>
+          <w:lang w:bidi="ar-SY"/>
+        </w:rPr>
+      </w:pPr>
+      <w:r>
+        <w:rPr>
+          <w:lang w:bidi="ar-SY"/>
+        </w:rPr>
+        <w:t xml:space="preserve">The Fourier transform is a powerful tool for analyzing signals and is used in everything from audio processing to image compression. SciPy provides a mature implementation in its </w:t>
+      </w:r>
+      <w:proofErr w:type="spellStart"/>
+      <w:r>
+        <w:rPr>
+          <w:lang w:bidi="ar-SY"/>
+        </w:rPr>
+        <w:t>scipy.fft</w:t>
+      </w:r>
+      <w:proofErr w:type="spellEnd"/>
+      <w:r>
+        <w:rPr>
+          <w:lang w:bidi="ar-SY"/>
+        </w:rPr>
+        <w:t xml:space="preserve"> module, and in this tutorial, </w:t>
+      </w:r>
+      <w:proofErr w:type="gramStart"/>
+      <w:r>
+        <w:rPr>
+          <w:lang w:bidi="ar-SY"/>
+        </w:rPr>
+        <w:t>you’ll</w:t>
+      </w:r>
+      <w:proofErr w:type="gramEnd"/>
+      <w:r>
+        <w:rPr>
+          <w:lang w:bidi="ar-SY"/>
+        </w:rPr>
+        <w:t xml:space="preserve"> learn how to use it.</w:t>
       </w:r>
     </w:p>
     <w:p>
@@ -556,7 +676,21 @@
         <w:rPr>
           <w:lang w:bidi="ar-SY"/>
         </w:rPr>
-        <w:t>Before you can get started, you’ll need to install SciPy and </w:t>
+        <w:t xml:space="preserve">Before you can get started, </w:t>
+      </w:r>
+      <w:proofErr w:type="gramStart"/>
+      <w:r>
+        <w:rPr>
+          <w:lang w:bidi="ar-SY"/>
+        </w:rPr>
+        <w:t>you’ll</w:t>
+      </w:r>
+      <w:proofErr w:type="gramEnd"/>
+      <w:r>
+        <w:rPr>
+          <w:lang w:bidi="ar-SY"/>
+        </w:rPr>
+        <w:t xml:space="preserve"> need to install SciPy and </w:t>
       </w:r>
       <w:hyperlink r:id="rId5" w:history="1">
         <w:r>
@@ -571,7 +705,21 @@
         <w:rPr>
           <w:lang w:bidi="ar-SY"/>
         </w:rPr>
-        <w:t>. You can do this one of two ways:</w:t>
+        <w:t xml:space="preserve">. You can do </w:t>
+      </w:r>
+      <w:proofErr w:type="gramStart"/>
+      <w:r>
+        <w:rPr>
+          <w:lang w:bidi="ar-SY"/>
+        </w:rPr>
+        <w:t>this one of two ways</w:t>
+      </w:r>
+      <w:proofErr w:type="gramEnd"/>
+      <w:r>
+        <w:rPr>
+          <w:lang w:bidi="ar-SY"/>
+        </w:rPr>
+        <w:t>:</w:t>
       </w:r>
     </w:p>
     <w:p>
@@ -611,7 +759,21 @@
         <w:rPr>
           <w:lang w:bidi="ar-SY"/>
         </w:rPr>
-        <w:t>. It comes with SciPy and Matplotlib, so once you follow the steps in the installer, you’re done!</w:t>
+        <w:t xml:space="preserve">. It comes with SciPy and Matplotlib, so once you follow the steps in the installer, </w:t>
+      </w:r>
+      <w:proofErr w:type="gramStart"/>
+      <w:r>
+        <w:rPr>
+          <w:lang w:bidi="ar-SY"/>
+        </w:rPr>
+        <w:t>you’re</w:t>
+      </w:r>
+      <w:proofErr w:type="gramEnd"/>
+      <w:r>
+        <w:rPr>
+          <w:lang w:bidi="ar-SY"/>
+        </w:rPr>
+        <w:t xml:space="preserve"> done!</w:t>
       </w:r>
     </w:p>
     <w:p>
@@ -699,7 +861,27 @@
           <w:sz w:val="20"/>
           <w:szCs w:val="20"/>
         </w:rPr>
-        <w:t>python -m pip install -U scipy matplotlib</w:t>
+        <w:t xml:space="preserve">python -m pip install -U </w:t>
+      </w:r>
+      <w:proofErr w:type="spellStart"/>
+      <w:r>
+        <w:rPr>
+          <w:rFonts w:ascii="Consolas" w:eastAsia="Times New Roman" w:hAnsi="Consolas" w:cs="Courier New"/>
+          <w:color w:val="212529"/>
+          <w:sz w:val="20"/>
+          <w:szCs w:val="20"/>
+        </w:rPr>
+        <w:t>scipy</w:t>
+      </w:r>
+      <w:proofErr w:type="spellEnd"/>
+      <w:r>
+        <w:rPr>
+          <w:rFonts w:ascii="Consolas" w:eastAsia="Times New Roman" w:hAnsi="Consolas" w:cs="Courier New"/>
+          <w:color w:val="212529"/>
+          <w:sz w:val="20"/>
+          <w:szCs w:val="20"/>
+        </w:rPr>
+        <w:t xml:space="preserve"> matplotlib</w:t>
       </w:r>
     </w:p>
     <w:p>
@@ -786,7 +968,35 @@
         <w:rPr>
           <w:lang w:bidi="ar-SY"/>
         </w:rPr>
-        <w:t>Okay, that definition is pretty dense. For the purposes of this tutorial, the Fourier transform is a tool that allows you to take a signal and see the power of each frequency in it. Take a look at the important terms in that sentence:</w:t>
+        <w:t xml:space="preserve">Okay, that definition is </w:t>
+      </w:r>
+      <w:proofErr w:type="gramStart"/>
+      <w:r>
+        <w:rPr>
+          <w:lang w:bidi="ar-SY"/>
+        </w:rPr>
+        <w:t>pretty dense</w:t>
+      </w:r>
+      <w:proofErr w:type="gramEnd"/>
+      <w:r>
+        <w:rPr>
+          <w:lang w:bidi="ar-SY"/>
+        </w:rPr>
+        <w:t xml:space="preserve">. For the purposes of this tutorial, the Fourier transform is a tool that allows you to take a signal and see the power of each frequency in it. </w:t>
+      </w:r>
+      <w:proofErr w:type="gramStart"/>
+      <w:r>
+        <w:rPr>
+          <w:lang w:bidi="ar-SY"/>
+        </w:rPr>
+        <w:t>Take a look</w:t>
+      </w:r>
+      <w:proofErr w:type="gramEnd"/>
+      <w:r>
+        <w:rPr>
+          <w:lang w:bidi="ar-SY"/>
+        </w:rPr>
+        <w:t xml:space="preserve"> at the important terms in that sentence:</w:t>
       </w:r>
     </w:p>
     <w:p>
@@ -1065,11 +1275,19 @@
           <w:lang w:bidi="ar-SY"/>
         </w:rPr>
       </w:pPr>
-      <w:r>
-        <w:rPr>
-          <w:lang w:bidi="ar-SY"/>
-        </w:rPr>
-        <w:t>Here’s what that piano example would look like visually:</w:t>
+      <w:proofErr w:type="gramStart"/>
+      <w:r>
+        <w:rPr>
+          <w:lang w:bidi="ar-SY"/>
+        </w:rPr>
+        <w:t>Here’s</w:t>
+      </w:r>
+      <w:proofErr w:type="gramEnd"/>
+      <w:r>
+        <w:rPr>
+          <w:lang w:bidi="ar-SY"/>
+        </w:rPr>
+        <w:t xml:space="preserve"> what that piano example would look like visually:</w:t>
       </w:r>
     </w:p>
     <w:p>
@@ -1416,6 +1634,1398 @@
         </w:drawing>
       </w:r>
     </w:p>
+    <w:p>
+      <w:pPr>
+        <w:pStyle w:val="Heading2"/>
+        <w:shd w:val="clear" w:color="auto" w:fill="FFFFFF"/>
+        <w:rPr>
+          <w:rFonts w:ascii="Source Sans Pro" w:hAnsi="Source Sans Pro"/>
+          <w:color w:val="222222"/>
+        </w:rPr>
+      </w:pPr>
+      <w:r>
+        <w:rPr>
+          <w:rFonts w:ascii="Source Sans Pro" w:hAnsi="Source Sans Pro"/>
+          <w:color w:val="222222"/>
+        </w:rPr>
+        <w:t xml:space="preserve">Practical Example: Remove Unwanted Noise </w:t>
+      </w:r>
+      <w:proofErr w:type="gramStart"/>
+      <w:r>
+        <w:rPr>
+          <w:rFonts w:ascii="Source Sans Pro" w:hAnsi="Source Sans Pro"/>
+          <w:color w:val="222222"/>
+        </w:rPr>
+        <w:t>From</w:t>
+      </w:r>
+      <w:proofErr w:type="gramEnd"/>
+      <w:r>
+        <w:rPr>
+          <w:rFonts w:ascii="Source Sans Pro" w:hAnsi="Source Sans Pro"/>
+          <w:color w:val="222222"/>
+        </w:rPr>
+        <w:t xml:space="preserve"> Audio</w:t>
+      </w:r>
+    </w:p>
+    <w:p>
+      <w:pPr>
+        <w:rPr>
+          <w:lang w:bidi="ar-SY"/>
+        </w:rPr>
+      </w:pPr>
+      <w:r>
+        <w:rPr>
+          <w:lang w:bidi="ar-SY"/>
+        </w:rPr>
+        <w:t xml:space="preserve">The steps that you </w:t>
+      </w:r>
+      <w:proofErr w:type="gramStart"/>
+      <w:r>
+        <w:rPr>
+          <w:lang w:bidi="ar-SY"/>
+        </w:rPr>
+        <w:t>needs</w:t>
+      </w:r>
+      <w:proofErr w:type="gramEnd"/>
+      <w:r>
+        <w:rPr>
+          <w:lang w:bidi="ar-SY"/>
+        </w:rPr>
+        <w:t xml:space="preserve"> to follow to deal with data</w:t>
+      </w:r>
+    </w:p>
+    <w:p>
+      <w:pPr>
+        <w:pStyle w:val="ListParagraph"/>
+        <w:numPr>
+          <w:ilvl w:val="0"/>
+          <w:numId w:val="8"/>
+        </w:numPr>
+        <w:rPr>
+          <w:lang w:bidi="ar-SY"/>
+        </w:rPr>
+      </w:pPr>
+      <w:r>
+        <w:rPr>
+          <w:lang w:bidi="ar-SY"/>
+        </w:rPr>
+        <w:t>Create a signal</w:t>
+      </w:r>
+    </w:p>
+    <w:p>
+      <w:pPr>
+        <w:pStyle w:val="ListParagraph"/>
+        <w:numPr>
+          <w:ilvl w:val="0"/>
+          <w:numId w:val="8"/>
+        </w:numPr>
+        <w:rPr>
+          <w:lang w:bidi="ar-SY"/>
+        </w:rPr>
+      </w:pPr>
+      <w:r>
+        <w:rPr>
+          <w:lang w:bidi="ar-SY"/>
+        </w:rPr>
+        <w:t>Mixing signals: adding signal together and normalize the results:</w:t>
+      </w:r>
+    </w:p>
+    <w:p>
+      <w:pPr>
+        <w:pStyle w:val="ListParagraph"/>
+        <w:rPr>
+          <w:lang w:bidi="ar-SY"/>
+        </w:rPr>
+      </w:pPr>
+      <w:r>
+        <w:rPr>
+          <w:lang w:bidi="ar-SY"/>
+        </w:rPr>
+        <w:t>Code example:</w:t>
+      </w:r>
+    </w:p>
+    <w:p>
+      <w:pPr>
+        <w:pStyle w:val="ListParagraph"/>
+        <w:rPr>
+          <w:lang w:bidi="ar-SY"/>
+        </w:rPr>
+      </w:pPr>
+      <w:r>
+        <w:rPr>
+          <w:lang w:bidi="ar-SY"/>
+        </w:rPr>
+        <w:t>Adding:</w:t>
+      </w:r>
+    </w:p>
+    <w:p>
+      <w:pPr>
+        <w:pStyle w:val="HTMLPreformatted"/>
+        <w:shd w:val="clear" w:color="auto" w:fill="F6F6F6"/>
+        <w:spacing w:line="360" w:lineRule="atLeast"/>
+        <w:rPr>
+          <w:rStyle w:val="HTMLCode"/>
+          <w:rFonts w:ascii="Consolas" w:hAnsi="Consolas"/>
+          <w:color w:val="212529"/>
+        </w:rPr>
+      </w:pPr>
+      <w:r>
+        <w:rPr>
+          <w:rStyle w:val="n"/>
+          <w:rFonts w:ascii="Consolas" w:hAnsi="Consolas"/>
+          <w:color w:val="000000"/>
+        </w:rPr>
+        <w:t>_</w:t>
+      </w:r>
+      <w:r>
+        <w:rPr>
+          <w:rStyle w:val="p"/>
+          <w:rFonts w:ascii="Consolas" w:hAnsi="Consolas"/>
+          <w:color w:val="000000"/>
+        </w:rPr>
+        <w:t>,</w:t>
+      </w:r>
+      <w:r>
+        <w:rPr>
+          <w:rStyle w:val="HTMLCode"/>
+          <w:rFonts w:ascii="Consolas" w:hAnsi="Consolas"/>
+          <w:color w:val="212529"/>
+        </w:rPr>
+        <w:t xml:space="preserve"> </w:t>
+      </w:r>
+      <w:proofErr w:type="spellStart"/>
+      <w:r>
+        <w:rPr>
+          <w:rStyle w:val="n"/>
+          <w:rFonts w:ascii="Consolas" w:hAnsi="Consolas"/>
+          <w:color w:val="000000"/>
+        </w:rPr>
+        <w:t>nice_tone</w:t>
+      </w:r>
+      <w:proofErr w:type="spellEnd"/>
+      <w:r>
+        <w:rPr>
+          <w:rStyle w:val="HTMLCode"/>
+          <w:rFonts w:ascii="Consolas" w:hAnsi="Consolas"/>
+          <w:color w:val="212529"/>
+        </w:rPr>
+        <w:t xml:space="preserve"> </w:t>
+      </w:r>
+      <w:r>
+        <w:rPr>
+          <w:rStyle w:val="o"/>
+          <w:rFonts w:ascii="Consolas" w:hAnsi="Consolas"/>
+          <w:color w:val="CE5C00"/>
+        </w:rPr>
+        <w:t>=</w:t>
+      </w:r>
+      <w:r>
+        <w:rPr>
+          <w:rStyle w:val="HTMLCode"/>
+          <w:rFonts w:ascii="Consolas" w:hAnsi="Consolas"/>
+          <w:color w:val="212529"/>
+        </w:rPr>
+        <w:t xml:space="preserve"> </w:t>
+      </w:r>
+      <w:proofErr w:type="spellStart"/>
+      <w:r>
+        <w:rPr>
+          <w:rStyle w:val="n"/>
+          <w:rFonts w:ascii="Consolas" w:hAnsi="Consolas"/>
+          <w:color w:val="000000"/>
+        </w:rPr>
+        <w:t>generate_sine_</w:t>
+      </w:r>
+      <w:proofErr w:type="gramStart"/>
+      <w:r>
+        <w:rPr>
+          <w:rStyle w:val="n"/>
+          <w:rFonts w:ascii="Consolas" w:hAnsi="Consolas"/>
+          <w:color w:val="000000"/>
+        </w:rPr>
+        <w:t>wave</w:t>
+      </w:r>
+      <w:proofErr w:type="spellEnd"/>
+      <w:r>
+        <w:rPr>
+          <w:rStyle w:val="p"/>
+          <w:rFonts w:ascii="Consolas" w:hAnsi="Consolas"/>
+          <w:color w:val="000000"/>
+        </w:rPr>
+        <w:t>(</w:t>
+      </w:r>
+      <w:proofErr w:type="gramEnd"/>
+      <w:r>
+        <w:rPr>
+          <w:rStyle w:val="mi"/>
+          <w:rFonts w:ascii="Consolas" w:hAnsi="Consolas"/>
+          <w:color w:val="0000CF"/>
+        </w:rPr>
+        <w:t>400</w:t>
+      </w:r>
+      <w:r>
+        <w:rPr>
+          <w:rStyle w:val="p"/>
+          <w:rFonts w:ascii="Consolas" w:hAnsi="Consolas"/>
+          <w:color w:val="000000"/>
+        </w:rPr>
+        <w:t>,</w:t>
+      </w:r>
+      <w:r>
+        <w:rPr>
+          <w:rStyle w:val="HTMLCode"/>
+          <w:rFonts w:ascii="Consolas" w:hAnsi="Consolas"/>
+          <w:color w:val="212529"/>
+        </w:rPr>
+        <w:t xml:space="preserve"> </w:t>
+      </w:r>
+      <w:r>
+        <w:rPr>
+          <w:rStyle w:val="n"/>
+          <w:rFonts w:ascii="Consolas" w:hAnsi="Consolas"/>
+          <w:color w:val="000000"/>
+        </w:rPr>
+        <w:t>SAMPLE_RATE</w:t>
+      </w:r>
+      <w:r>
+        <w:rPr>
+          <w:rStyle w:val="p"/>
+          <w:rFonts w:ascii="Consolas" w:hAnsi="Consolas"/>
+          <w:color w:val="000000"/>
+        </w:rPr>
+        <w:t>,</w:t>
+      </w:r>
+      <w:r>
+        <w:rPr>
+          <w:rStyle w:val="HTMLCode"/>
+          <w:rFonts w:ascii="Consolas" w:hAnsi="Consolas"/>
+          <w:color w:val="212529"/>
+        </w:rPr>
+        <w:t xml:space="preserve"> </w:t>
+      </w:r>
+      <w:r>
+        <w:rPr>
+          <w:rStyle w:val="n"/>
+          <w:rFonts w:ascii="Consolas" w:hAnsi="Consolas"/>
+          <w:color w:val="000000"/>
+        </w:rPr>
+        <w:t>DURATION</w:t>
+      </w:r>
+      <w:r>
+        <w:rPr>
+          <w:rStyle w:val="p"/>
+          <w:rFonts w:ascii="Consolas" w:hAnsi="Consolas"/>
+          <w:color w:val="000000"/>
+        </w:rPr>
+        <w:t>)</w:t>
+      </w:r>
+    </w:p>
+    <w:p>
+      <w:pPr>
+        <w:pStyle w:val="HTMLPreformatted"/>
+        <w:shd w:val="clear" w:color="auto" w:fill="F6F6F6"/>
+        <w:spacing w:line="360" w:lineRule="atLeast"/>
+        <w:rPr>
+          <w:rStyle w:val="HTMLCode"/>
+          <w:rFonts w:ascii="Consolas" w:hAnsi="Consolas"/>
+          <w:color w:val="212529"/>
+        </w:rPr>
+      </w:pPr>
+      <w:r>
+        <w:rPr>
+          <w:rStyle w:val="n"/>
+          <w:rFonts w:ascii="Consolas" w:hAnsi="Consolas"/>
+          <w:color w:val="000000"/>
+        </w:rPr>
+        <w:t>_</w:t>
+      </w:r>
+      <w:r>
+        <w:rPr>
+          <w:rStyle w:val="p"/>
+          <w:rFonts w:ascii="Consolas" w:hAnsi="Consolas"/>
+          <w:color w:val="000000"/>
+        </w:rPr>
+        <w:t>,</w:t>
+      </w:r>
+      <w:r>
+        <w:rPr>
+          <w:rStyle w:val="HTMLCode"/>
+          <w:rFonts w:ascii="Consolas" w:hAnsi="Consolas"/>
+          <w:color w:val="212529"/>
+        </w:rPr>
+        <w:t xml:space="preserve"> </w:t>
+      </w:r>
+      <w:proofErr w:type="spellStart"/>
+      <w:r>
+        <w:rPr>
+          <w:rStyle w:val="n"/>
+          <w:rFonts w:ascii="Consolas" w:hAnsi="Consolas"/>
+          <w:color w:val="000000"/>
+        </w:rPr>
+        <w:t>noise_tone</w:t>
+      </w:r>
+      <w:proofErr w:type="spellEnd"/>
+      <w:r>
+        <w:rPr>
+          <w:rStyle w:val="HTMLCode"/>
+          <w:rFonts w:ascii="Consolas" w:hAnsi="Consolas"/>
+          <w:color w:val="212529"/>
+        </w:rPr>
+        <w:t xml:space="preserve"> </w:t>
+      </w:r>
+      <w:r>
+        <w:rPr>
+          <w:rStyle w:val="o"/>
+          <w:rFonts w:ascii="Consolas" w:hAnsi="Consolas"/>
+          <w:color w:val="CE5C00"/>
+        </w:rPr>
+        <w:t>=</w:t>
+      </w:r>
+      <w:r>
+        <w:rPr>
+          <w:rStyle w:val="HTMLCode"/>
+          <w:rFonts w:ascii="Consolas" w:hAnsi="Consolas"/>
+          <w:color w:val="212529"/>
+        </w:rPr>
+        <w:t xml:space="preserve"> </w:t>
+      </w:r>
+      <w:proofErr w:type="spellStart"/>
+      <w:r>
+        <w:rPr>
+          <w:rStyle w:val="n"/>
+          <w:rFonts w:ascii="Consolas" w:hAnsi="Consolas"/>
+          <w:color w:val="000000"/>
+        </w:rPr>
+        <w:t>generate_sine_</w:t>
+      </w:r>
+      <w:proofErr w:type="gramStart"/>
+      <w:r>
+        <w:rPr>
+          <w:rStyle w:val="n"/>
+          <w:rFonts w:ascii="Consolas" w:hAnsi="Consolas"/>
+          <w:color w:val="000000"/>
+        </w:rPr>
+        <w:t>wave</w:t>
+      </w:r>
+      <w:proofErr w:type="spellEnd"/>
+      <w:r>
+        <w:rPr>
+          <w:rStyle w:val="p"/>
+          <w:rFonts w:ascii="Consolas" w:hAnsi="Consolas"/>
+          <w:color w:val="000000"/>
+        </w:rPr>
+        <w:t>(</w:t>
+      </w:r>
+      <w:proofErr w:type="gramEnd"/>
+      <w:r>
+        <w:rPr>
+          <w:rStyle w:val="mi"/>
+          <w:rFonts w:ascii="Consolas" w:hAnsi="Consolas"/>
+          <w:color w:val="0000CF"/>
+        </w:rPr>
+        <w:t>4000</w:t>
+      </w:r>
+      <w:r>
+        <w:rPr>
+          <w:rStyle w:val="p"/>
+          <w:rFonts w:ascii="Consolas" w:hAnsi="Consolas"/>
+          <w:color w:val="000000"/>
+        </w:rPr>
+        <w:t>,</w:t>
+      </w:r>
+      <w:r>
+        <w:rPr>
+          <w:rStyle w:val="HTMLCode"/>
+          <w:rFonts w:ascii="Consolas" w:hAnsi="Consolas"/>
+          <w:color w:val="212529"/>
+        </w:rPr>
+        <w:t xml:space="preserve"> </w:t>
+      </w:r>
+      <w:r>
+        <w:rPr>
+          <w:rStyle w:val="n"/>
+          <w:rFonts w:ascii="Consolas" w:hAnsi="Consolas"/>
+          <w:color w:val="000000"/>
+        </w:rPr>
+        <w:t>SAMPLE_RATE</w:t>
+      </w:r>
+      <w:r>
+        <w:rPr>
+          <w:rStyle w:val="p"/>
+          <w:rFonts w:ascii="Consolas" w:hAnsi="Consolas"/>
+          <w:color w:val="000000"/>
+        </w:rPr>
+        <w:t>,</w:t>
+      </w:r>
+      <w:r>
+        <w:rPr>
+          <w:rStyle w:val="HTMLCode"/>
+          <w:rFonts w:ascii="Consolas" w:hAnsi="Consolas"/>
+          <w:color w:val="212529"/>
+        </w:rPr>
+        <w:t xml:space="preserve"> </w:t>
+      </w:r>
+      <w:r>
+        <w:rPr>
+          <w:rStyle w:val="n"/>
+          <w:rFonts w:ascii="Consolas" w:hAnsi="Consolas"/>
+          <w:color w:val="000000"/>
+        </w:rPr>
+        <w:t>DURATION</w:t>
+      </w:r>
+      <w:r>
+        <w:rPr>
+          <w:rStyle w:val="p"/>
+          <w:rFonts w:ascii="Consolas" w:hAnsi="Consolas"/>
+          <w:color w:val="000000"/>
+        </w:rPr>
+        <w:t>)</w:t>
+      </w:r>
+    </w:p>
+    <w:p>
+      <w:pPr>
+        <w:pStyle w:val="HTMLPreformatted"/>
+        <w:shd w:val="clear" w:color="auto" w:fill="F6F6F6"/>
+        <w:spacing w:line="360" w:lineRule="atLeast"/>
+        <w:rPr>
+          <w:rStyle w:val="HTMLCode"/>
+          <w:rFonts w:ascii="Consolas" w:hAnsi="Consolas"/>
+          <w:color w:val="212529"/>
+        </w:rPr>
+      </w:pPr>
+      <w:proofErr w:type="spellStart"/>
+      <w:r>
+        <w:rPr>
+          <w:rStyle w:val="n"/>
+          <w:rFonts w:ascii="Consolas" w:hAnsi="Consolas"/>
+          <w:color w:val="000000"/>
+        </w:rPr>
+        <w:t>noise_tone</w:t>
+      </w:r>
+      <w:proofErr w:type="spellEnd"/>
+      <w:r>
+        <w:rPr>
+          <w:rStyle w:val="HTMLCode"/>
+          <w:rFonts w:ascii="Consolas" w:hAnsi="Consolas"/>
+          <w:color w:val="212529"/>
+        </w:rPr>
+        <w:t xml:space="preserve"> </w:t>
+      </w:r>
+      <w:r>
+        <w:rPr>
+          <w:rStyle w:val="o"/>
+          <w:rFonts w:ascii="Consolas" w:hAnsi="Consolas"/>
+          <w:color w:val="CE5C00"/>
+        </w:rPr>
+        <w:t>=</w:t>
+      </w:r>
+      <w:r>
+        <w:rPr>
+          <w:rStyle w:val="HTMLCode"/>
+          <w:rFonts w:ascii="Consolas" w:hAnsi="Consolas"/>
+          <w:color w:val="212529"/>
+        </w:rPr>
+        <w:t xml:space="preserve"> </w:t>
+      </w:r>
+      <w:proofErr w:type="spellStart"/>
+      <w:r>
+        <w:rPr>
+          <w:rStyle w:val="n"/>
+          <w:rFonts w:ascii="Consolas" w:hAnsi="Consolas"/>
+          <w:color w:val="000000"/>
+        </w:rPr>
+        <w:t>noise_tone</w:t>
+      </w:r>
+      <w:proofErr w:type="spellEnd"/>
+      <w:r>
+        <w:rPr>
+          <w:rStyle w:val="HTMLCode"/>
+          <w:rFonts w:ascii="Consolas" w:hAnsi="Consolas"/>
+          <w:color w:val="212529"/>
+        </w:rPr>
+        <w:t xml:space="preserve"> </w:t>
+      </w:r>
+      <w:r>
+        <w:rPr>
+          <w:rStyle w:val="o"/>
+          <w:rFonts w:ascii="Consolas" w:hAnsi="Consolas"/>
+          <w:color w:val="CE5C00"/>
+        </w:rPr>
+        <w:t>*</w:t>
+      </w:r>
+      <w:r>
+        <w:rPr>
+          <w:rStyle w:val="HTMLCode"/>
+          <w:rFonts w:ascii="Consolas" w:hAnsi="Consolas"/>
+          <w:color w:val="212529"/>
+        </w:rPr>
+        <w:t xml:space="preserve"> </w:t>
+      </w:r>
+      <w:r>
+        <w:rPr>
+          <w:rStyle w:val="mf"/>
+          <w:rFonts w:ascii="Consolas" w:hAnsi="Consolas"/>
+          <w:color w:val="0000CF"/>
+        </w:rPr>
+        <w:t>0.3</w:t>
+      </w:r>
+    </w:p>
+    <w:p>
+      <w:pPr>
+        <w:pStyle w:val="HTMLPreformatted"/>
+        <w:shd w:val="clear" w:color="auto" w:fill="F6F6F6"/>
+        <w:spacing w:line="360" w:lineRule="atLeast"/>
+        <w:rPr>
+          <w:rStyle w:val="HTMLCode"/>
+          <w:rFonts w:ascii="Consolas" w:hAnsi="Consolas"/>
+          <w:color w:val="212529"/>
+        </w:rPr>
+      </w:pPr>
+    </w:p>
+    <w:p>
+      <w:pPr>
+        <w:pStyle w:val="HTMLPreformatted"/>
+        <w:shd w:val="clear" w:color="auto" w:fill="F6F6F6"/>
+        <w:spacing w:line="360" w:lineRule="atLeast"/>
+        <w:rPr>
+          <w:rFonts w:ascii="Consolas" w:hAnsi="Consolas"/>
+          <w:color w:val="212529"/>
+          <w:sz w:val="22"/>
+          <w:szCs w:val="22"/>
+        </w:rPr>
+      </w:pPr>
+      <w:proofErr w:type="spellStart"/>
+      <w:r>
+        <w:rPr>
+          <w:rStyle w:val="n"/>
+          <w:rFonts w:ascii="Consolas" w:hAnsi="Consolas"/>
+          <w:color w:val="000000"/>
+        </w:rPr>
+        <w:t>mixed_tone</w:t>
+      </w:r>
+      <w:proofErr w:type="spellEnd"/>
+      <w:r>
+        <w:rPr>
+          <w:rStyle w:val="HTMLCode"/>
+          <w:rFonts w:ascii="Consolas" w:hAnsi="Consolas"/>
+          <w:color w:val="212529"/>
+        </w:rPr>
+        <w:t xml:space="preserve"> </w:t>
+      </w:r>
+      <w:r>
+        <w:rPr>
+          <w:rStyle w:val="o"/>
+          <w:rFonts w:ascii="Consolas" w:hAnsi="Consolas"/>
+          <w:color w:val="CE5C00"/>
+        </w:rPr>
+        <w:t>=</w:t>
+      </w:r>
+      <w:r>
+        <w:rPr>
+          <w:rStyle w:val="HTMLCode"/>
+          <w:rFonts w:ascii="Consolas" w:hAnsi="Consolas"/>
+          <w:color w:val="212529"/>
+        </w:rPr>
+        <w:t xml:space="preserve"> </w:t>
+      </w:r>
+      <w:proofErr w:type="spellStart"/>
+      <w:r>
+        <w:rPr>
+          <w:rStyle w:val="n"/>
+          <w:rFonts w:ascii="Consolas" w:hAnsi="Consolas"/>
+          <w:color w:val="000000"/>
+        </w:rPr>
+        <w:t>nice_tone</w:t>
+      </w:r>
+      <w:proofErr w:type="spellEnd"/>
+      <w:r>
+        <w:rPr>
+          <w:rStyle w:val="HTMLCode"/>
+          <w:rFonts w:ascii="Consolas" w:hAnsi="Consolas"/>
+          <w:color w:val="212529"/>
+        </w:rPr>
+        <w:t xml:space="preserve"> </w:t>
+      </w:r>
+      <w:r>
+        <w:rPr>
+          <w:rStyle w:val="o"/>
+          <w:rFonts w:ascii="Consolas" w:hAnsi="Consolas"/>
+          <w:color w:val="CE5C00"/>
+        </w:rPr>
+        <w:t>+</w:t>
+      </w:r>
+      <w:r>
+        <w:rPr>
+          <w:rStyle w:val="HTMLCode"/>
+          <w:rFonts w:ascii="Consolas" w:hAnsi="Consolas"/>
+          <w:color w:val="212529"/>
+        </w:rPr>
+        <w:t xml:space="preserve"> </w:t>
+      </w:r>
+      <w:proofErr w:type="spellStart"/>
+      <w:r>
+        <w:rPr>
+          <w:rStyle w:val="n"/>
+          <w:rFonts w:ascii="Consolas" w:hAnsi="Consolas"/>
+          <w:color w:val="000000"/>
+        </w:rPr>
+        <w:t>noise_tone</w:t>
+      </w:r>
+      <w:proofErr w:type="spellEnd"/>
+    </w:p>
+    <w:p>
+      <w:pPr>
+        <w:pStyle w:val="ListParagraph"/>
+        <w:rPr>
+          <w:lang w:bidi="ar-SY"/>
+        </w:rPr>
+      </w:pPr>
+    </w:p>
+    <w:p>
+      <w:pPr>
+        <w:pStyle w:val="ListParagraph"/>
+        <w:rPr>
+          <w:lang w:bidi="ar-SY"/>
+        </w:rPr>
+      </w:pPr>
+      <w:r>
+        <w:rPr>
+          <w:lang w:bidi="ar-SY"/>
+        </w:rPr>
+        <w:t>Normalize:</w:t>
+      </w:r>
+    </w:p>
+    <w:p>
+      <w:pPr>
+        <w:pStyle w:val="HTMLPreformatted"/>
+        <w:shd w:val="clear" w:color="auto" w:fill="F6F6F6"/>
+        <w:spacing w:line="360" w:lineRule="atLeast"/>
+        <w:rPr>
+          <w:rStyle w:val="HTMLCode"/>
+          <w:rFonts w:ascii="Consolas" w:hAnsi="Consolas"/>
+          <w:color w:val="212529"/>
+        </w:rPr>
+      </w:pPr>
+      <w:proofErr w:type="spellStart"/>
+      <w:r>
+        <w:rPr>
+          <w:rStyle w:val="n"/>
+          <w:rFonts w:ascii="Consolas" w:hAnsi="Consolas"/>
+          <w:color w:val="000000"/>
+        </w:rPr>
+        <w:t>normalized_tone</w:t>
+      </w:r>
+      <w:proofErr w:type="spellEnd"/>
+      <w:r>
+        <w:rPr>
+          <w:rStyle w:val="HTMLCode"/>
+          <w:rFonts w:ascii="Consolas" w:hAnsi="Consolas"/>
+          <w:color w:val="212529"/>
+        </w:rPr>
+        <w:t xml:space="preserve"> </w:t>
+      </w:r>
+      <w:r>
+        <w:rPr>
+          <w:rStyle w:val="o"/>
+          <w:rFonts w:ascii="Consolas" w:hAnsi="Consolas"/>
+          <w:color w:val="CE5C00"/>
+        </w:rPr>
+        <w:t>=</w:t>
+      </w:r>
+      <w:r>
+        <w:rPr>
+          <w:rStyle w:val="HTMLCode"/>
+          <w:rFonts w:ascii="Consolas" w:hAnsi="Consolas"/>
+          <w:color w:val="212529"/>
+        </w:rPr>
+        <w:t xml:space="preserve"> </w:t>
+      </w:r>
+      <w:r>
+        <w:rPr>
+          <w:rStyle w:val="n"/>
+          <w:rFonts w:ascii="Consolas" w:hAnsi="Consolas"/>
+          <w:color w:val="000000"/>
+        </w:rPr>
+        <w:t>np</w:t>
+      </w:r>
+      <w:r>
+        <w:rPr>
+          <w:rStyle w:val="o"/>
+          <w:rFonts w:ascii="Consolas" w:hAnsi="Consolas"/>
+          <w:color w:val="CE5C00"/>
+        </w:rPr>
+        <w:t>.</w:t>
+      </w:r>
+      <w:r>
+        <w:rPr>
+          <w:rStyle w:val="n"/>
+          <w:rFonts w:ascii="Consolas" w:hAnsi="Consolas"/>
+          <w:color w:val="000000"/>
+        </w:rPr>
+        <w:t>int16</w:t>
+      </w:r>
+      <w:r>
+        <w:rPr>
+          <w:rStyle w:val="p"/>
+          <w:rFonts w:ascii="Consolas" w:hAnsi="Consolas"/>
+          <w:color w:val="000000"/>
+        </w:rPr>
+        <w:t>((</w:t>
+      </w:r>
+      <w:proofErr w:type="spellStart"/>
+      <w:r>
+        <w:rPr>
+          <w:rStyle w:val="n"/>
+          <w:rFonts w:ascii="Consolas" w:hAnsi="Consolas"/>
+          <w:color w:val="000000"/>
+        </w:rPr>
+        <w:t>mixed_tone</w:t>
+      </w:r>
+      <w:proofErr w:type="spellEnd"/>
+      <w:r>
+        <w:rPr>
+          <w:rStyle w:val="HTMLCode"/>
+          <w:rFonts w:ascii="Consolas" w:hAnsi="Consolas"/>
+          <w:color w:val="212529"/>
+        </w:rPr>
+        <w:t xml:space="preserve"> </w:t>
+      </w:r>
+      <w:r>
+        <w:rPr>
+          <w:rStyle w:val="o"/>
+          <w:rFonts w:ascii="Consolas" w:hAnsi="Consolas"/>
+          <w:color w:val="CE5C00"/>
+        </w:rPr>
+        <w:t>/</w:t>
+      </w:r>
+      <w:r>
+        <w:rPr>
+          <w:rStyle w:val="HTMLCode"/>
+          <w:rFonts w:ascii="Consolas" w:hAnsi="Consolas"/>
+          <w:color w:val="212529"/>
+        </w:rPr>
+        <w:t xml:space="preserve"> </w:t>
+      </w:r>
+      <w:proofErr w:type="spellStart"/>
+      <w:proofErr w:type="gramStart"/>
+      <w:r>
+        <w:rPr>
+          <w:rStyle w:val="n"/>
+          <w:rFonts w:ascii="Consolas" w:hAnsi="Consolas"/>
+          <w:color w:val="000000"/>
+        </w:rPr>
+        <w:t>mixed_tone</w:t>
+      </w:r>
+      <w:r>
+        <w:rPr>
+          <w:rStyle w:val="o"/>
+          <w:rFonts w:ascii="Consolas" w:hAnsi="Consolas"/>
+          <w:color w:val="CE5C00"/>
+        </w:rPr>
+        <w:t>.</w:t>
+      </w:r>
+      <w:r>
+        <w:rPr>
+          <w:rStyle w:val="n"/>
+          <w:rFonts w:ascii="Consolas" w:hAnsi="Consolas"/>
+          <w:color w:val="000000"/>
+        </w:rPr>
+        <w:t>max</w:t>
+      </w:r>
+      <w:proofErr w:type="spellEnd"/>
+      <w:r>
+        <w:rPr>
+          <w:rStyle w:val="p"/>
+          <w:rFonts w:ascii="Consolas" w:hAnsi="Consolas"/>
+          <w:color w:val="000000"/>
+        </w:rPr>
+        <w:t>(</w:t>
+      </w:r>
+      <w:proofErr w:type="gramEnd"/>
+      <w:r>
+        <w:rPr>
+          <w:rStyle w:val="p"/>
+          <w:rFonts w:ascii="Consolas" w:hAnsi="Consolas"/>
+          <w:color w:val="000000"/>
+        </w:rPr>
+        <w:t>))</w:t>
+      </w:r>
+      <w:r>
+        <w:rPr>
+          <w:rStyle w:val="HTMLCode"/>
+          <w:rFonts w:ascii="Consolas" w:hAnsi="Consolas"/>
+          <w:color w:val="212529"/>
+        </w:rPr>
+        <w:t xml:space="preserve"> </w:t>
+      </w:r>
+      <w:r>
+        <w:rPr>
+          <w:rStyle w:val="o"/>
+          <w:rFonts w:ascii="Consolas" w:hAnsi="Consolas"/>
+          <w:color w:val="CE5C00"/>
+        </w:rPr>
+        <w:t>*</w:t>
+      </w:r>
+      <w:r>
+        <w:rPr>
+          <w:rStyle w:val="HTMLCode"/>
+          <w:rFonts w:ascii="Consolas" w:hAnsi="Consolas"/>
+          <w:color w:val="212529"/>
+        </w:rPr>
+        <w:t xml:space="preserve"> </w:t>
+      </w:r>
+      <w:r>
+        <w:rPr>
+          <w:rStyle w:val="mi"/>
+          <w:rFonts w:ascii="Consolas" w:hAnsi="Consolas"/>
+          <w:color w:val="0000CF"/>
+        </w:rPr>
+        <w:t>32767</w:t>
+      </w:r>
+      <w:r>
+        <w:rPr>
+          <w:rStyle w:val="p"/>
+          <w:rFonts w:ascii="Consolas" w:hAnsi="Consolas"/>
+          <w:color w:val="000000"/>
+        </w:rPr>
+        <w:t>)</w:t>
+      </w:r>
+    </w:p>
+    <w:p>
+      <w:pPr>
+        <w:pStyle w:val="HTMLPreformatted"/>
+        <w:shd w:val="clear" w:color="auto" w:fill="F6F6F6"/>
+        <w:spacing w:line="360" w:lineRule="atLeast"/>
+        <w:rPr>
+          <w:rStyle w:val="HTMLCode"/>
+          <w:rFonts w:ascii="Consolas" w:hAnsi="Consolas"/>
+          <w:color w:val="212529"/>
+        </w:rPr>
+      </w:pPr>
+    </w:p>
+    <w:p>
+      <w:pPr>
+        <w:pStyle w:val="HTMLPreformatted"/>
+        <w:shd w:val="clear" w:color="auto" w:fill="F6F6F6"/>
+        <w:spacing w:line="360" w:lineRule="atLeast"/>
+        <w:rPr>
+          <w:rStyle w:val="HTMLCode"/>
+          <w:rFonts w:ascii="Consolas" w:hAnsi="Consolas"/>
+          <w:color w:val="212529"/>
+        </w:rPr>
+      </w:pPr>
+      <w:proofErr w:type="spellStart"/>
+      <w:proofErr w:type="gramStart"/>
+      <w:r>
+        <w:rPr>
+          <w:rStyle w:val="n"/>
+          <w:rFonts w:ascii="Consolas" w:hAnsi="Consolas"/>
+          <w:color w:val="000000"/>
+        </w:rPr>
+        <w:t>plt</w:t>
+      </w:r>
+      <w:r>
+        <w:rPr>
+          <w:rStyle w:val="o"/>
+          <w:rFonts w:ascii="Consolas" w:hAnsi="Consolas"/>
+          <w:color w:val="CE5C00"/>
+        </w:rPr>
+        <w:t>.</w:t>
+      </w:r>
+      <w:r>
+        <w:rPr>
+          <w:rStyle w:val="n"/>
+          <w:rFonts w:ascii="Consolas" w:hAnsi="Consolas"/>
+          <w:color w:val="000000"/>
+        </w:rPr>
+        <w:t>plot</w:t>
+      </w:r>
+      <w:proofErr w:type="spellEnd"/>
+      <w:proofErr w:type="gramEnd"/>
+      <w:r>
+        <w:rPr>
+          <w:rStyle w:val="p"/>
+          <w:rFonts w:ascii="Consolas" w:hAnsi="Consolas"/>
+          <w:color w:val="000000"/>
+        </w:rPr>
+        <w:t>(</w:t>
+      </w:r>
+      <w:proofErr w:type="spellStart"/>
+      <w:r>
+        <w:rPr>
+          <w:rStyle w:val="n"/>
+          <w:rFonts w:ascii="Consolas" w:hAnsi="Consolas"/>
+          <w:color w:val="000000"/>
+        </w:rPr>
+        <w:t>normalized_tone</w:t>
+      </w:r>
+      <w:proofErr w:type="spellEnd"/>
+      <w:r>
+        <w:rPr>
+          <w:rStyle w:val="p"/>
+          <w:rFonts w:ascii="Consolas" w:hAnsi="Consolas"/>
+          <w:color w:val="000000"/>
+        </w:rPr>
+        <w:t>[:</w:t>
+      </w:r>
+      <w:r>
+        <w:rPr>
+          <w:rStyle w:val="mi"/>
+          <w:rFonts w:ascii="Consolas" w:hAnsi="Consolas"/>
+          <w:color w:val="0000CF"/>
+        </w:rPr>
+        <w:t>1000</w:t>
+      </w:r>
+      <w:r>
+        <w:rPr>
+          <w:rStyle w:val="p"/>
+          <w:rFonts w:ascii="Consolas" w:hAnsi="Consolas"/>
+          <w:color w:val="000000"/>
+        </w:rPr>
+        <w:t>])</w:t>
+      </w:r>
+    </w:p>
+    <w:p>
+      <w:pPr>
+        <w:pStyle w:val="HTMLPreformatted"/>
+        <w:shd w:val="clear" w:color="auto" w:fill="F6F6F6"/>
+        <w:spacing w:line="360" w:lineRule="atLeast"/>
+        <w:rPr>
+          <w:rFonts w:ascii="Consolas" w:hAnsi="Consolas"/>
+          <w:color w:val="212529"/>
+          <w:sz w:val="22"/>
+          <w:szCs w:val="22"/>
+        </w:rPr>
+      </w:pPr>
+      <w:proofErr w:type="spellStart"/>
+      <w:proofErr w:type="gramStart"/>
+      <w:r>
+        <w:rPr>
+          <w:rStyle w:val="n"/>
+          <w:rFonts w:ascii="Consolas" w:hAnsi="Consolas"/>
+          <w:color w:val="000000"/>
+        </w:rPr>
+        <w:t>plt</w:t>
+      </w:r>
+      <w:r>
+        <w:rPr>
+          <w:rStyle w:val="o"/>
+          <w:rFonts w:ascii="Consolas" w:hAnsi="Consolas"/>
+          <w:color w:val="CE5C00"/>
+        </w:rPr>
+        <w:t>.</w:t>
+      </w:r>
+      <w:r>
+        <w:rPr>
+          <w:rStyle w:val="n"/>
+          <w:rFonts w:ascii="Consolas" w:hAnsi="Consolas"/>
+          <w:color w:val="000000"/>
+        </w:rPr>
+        <w:t>show</w:t>
+      </w:r>
+      <w:proofErr w:type="spellEnd"/>
+      <w:proofErr w:type="gramEnd"/>
+      <w:r>
+        <w:rPr>
+          <w:rStyle w:val="p"/>
+          <w:rFonts w:ascii="Consolas" w:hAnsi="Consolas"/>
+          <w:color w:val="000000"/>
+        </w:rPr>
+        <w:t>()</w:t>
+      </w:r>
+    </w:p>
+    <w:p>
+      <w:pPr>
+        <w:pStyle w:val="ListParagraph"/>
+        <w:rPr>
+          <w:lang w:bidi="ar-SY"/>
+        </w:rPr>
+      </w:pPr>
+    </w:p>
+    <w:p>
+      <w:pPr>
+        <w:pStyle w:val="ListParagraph"/>
+        <w:rPr>
+          <w:lang w:bidi="ar-SY"/>
+        </w:rPr>
+      </w:pPr>
+      <w:r>
+        <w:rPr>
+          <w:lang w:bidi="ar-SY"/>
+        </w:rPr>
+        <w:t xml:space="preserve"> Further normalization:</w:t>
+      </w:r>
+    </w:p>
+    <w:p>
+      <w:pPr>
+        <w:pStyle w:val="NormalWeb"/>
+        <w:shd w:val="clear" w:color="auto" w:fill="FFFFFF"/>
+        <w:spacing w:before="0" w:beforeAutospacing="0"/>
+        <w:rPr>
+          <w:rFonts w:ascii="Source Sans Pro" w:hAnsi="Source Sans Pro"/>
+          <w:color w:val="222222"/>
+          <w:sz w:val="27"/>
+          <w:szCs w:val="27"/>
+        </w:rPr>
+      </w:pPr>
+      <w:r>
+        <w:rPr>
+          <w:rFonts w:ascii="Source Sans Pro" w:hAnsi="Source Sans Pro"/>
+          <w:color w:val="222222"/>
+          <w:sz w:val="27"/>
+          <w:szCs w:val="27"/>
+        </w:rPr>
+        <w:lastRenderedPageBreak/>
+        <w:t>To listen to the audio, you need to store it in a format that an audio player can read. The easiest way to do that is to use SciPy’s </w:t>
+      </w:r>
+      <w:proofErr w:type="spellStart"/>
+      <w:r>
+        <w:rPr>
+          <w:rFonts w:ascii="Source Sans Pro" w:hAnsi="Source Sans Pro"/>
+          <w:color w:val="222222"/>
+          <w:sz w:val="27"/>
+          <w:szCs w:val="27"/>
+        </w:rPr>
+        <w:fldChar w:fldCharType="begin"/>
+      </w:r>
+      <w:r>
+        <w:rPr>
+          <w:rFonts w:ascii="Source Sans Pro" w:hAnsi="Source Sans Pro"/>
+          <w:color w:val="222222"/>
+          <w:sz w:val="27"/>
+          <w:szCs w:val="27"/>
+        </w:rPr>
+        <w:instrText xml:space="preserve"> HYPERLINK "https://docs.scipy.org/doc/scipy/reference/io.html" </w:instrText>
+      </w:r>
+      <w:r>
+        <w:rPr>
+          <w:rFonts w:ascii="Source Sans Pro" w:hAnsi="Source Sans Pro"/>
+          <w:color w:val="222222"/>
+          <w:sz w:val="27"/>
+          <w:szCs w:val="27"/>
+        </w:rPr>
+        <w:fldChar w:fldCharType="separate"/>
+      </w:r>
+      <w:proofErr w:type="gramStart"/>
+      <w:r>
+        <w:rPr>
+          <w:rStyle w:val="Hyperlink"/>
+          <w:rFonts w:ascii="Source Sans Pro" w:eastAsiaTheme="majorEastAsia" w:hAnsi="Source Sans Pro"/>
+          <w:color w:val="619CCD"/>
+          <w:sz w:val="27"/>
+          <w:szCs w:val="27"/>
+        </w:rPr>
+        <w:t>wavfile.write</w:t>
+      </w:r>
+      <w:proofErr w:type="spellEnd"/>
+      <w:proofErr w:type="gramEnd"/>
+      <w:r>
+        <w:rPr>
+          <w:rFonts w:ascii="Source Sans Pro" w:hAnsi="Source Sans Pro"/>
+          <w:color w:val="222222"/>
+          <w:sz w:val="27"/>
+          <w:szCs w:val="27"/>
+        </w:rPr>
+        <w:fldChar w:fldCharType="end"/>
+      </w:r>
+      <w:r>
+        <w:rPr>
+          <w:rFonts w:ascii="Source Sans Pro" w:hAnsi="Source Sans Pro"/>
+          <w:color w:val="222222"/>
+          <w:sz w:val="27"/>
+          <w:szCs w:val="27"/>
+        </w:rPr>
+        <w:t xml:space="preserve"> method to store it in a WAV file. 16-bit integers are a standard data type for WAV files, so </w:t>
+      </w:r>
+      <w:proofErr w:type="gramStart"/>
+      <w:r>
+        <w:rPr>
+          <w:rFonts w:ascii="Source Sans Pro" w:hAnsi="Source Sans Pro"/>
+          <w:color w:val="222222"/>
+          <w:sz w:val="27"/>
+          <w:szCs w:val="27"/>
+        </w:rPr>
+        <w:t>you’ll</w:t>
+      </w:r>
+      <w:proofErr w:type="gramEnd"/>
+      <w:r>
+        <w:rPr>
+          <w:rFonts w:ascii="Source Sans Pro" w:hAnsi="Source Sans Pro"/>
+          <w:color w:val="222222"/>
+          <w:sz w:val="27"/>
+          <w:szCs w:val="27"/>
+        </w:rPr>
+        <w:t xml:space="preserve"> normalize your signal to 16-bit integers:</w:t>
+      </w:r>
+    </w:p>
+    <w:p>
+      <w:pPr>
+        <w:pStyle w:val="HTMLPreformatted"/>
+        <w:shd w:val="clear" w:color="auto" w:fill="F6F6F6"/>
+        <w:spacing w:line="360" w:lineRule="atLeast"/>
+        <w:rPr>
+          <w:rStyle w:val="HTMLCode"/>
+          <w:rFonts w:ascii="Consolas" w:hAnsi="Consolas"/>
+          <w:color w:val="212529"/>
+        </w:rPr>
+      </w:pPr>
+      <w:r>
+        <w:rPr>
+          <w:rStyle w:val="kn"/>
+          <w:rFonts w:ascii="Consolas" w:hAnsi="Consolas"/>
+          <w:color w:val="204A87"/>
+        </w:rPr>
+        <w:t>from</w:t>
+      </w:r>
+      <w:r>
+        <w:rPr>
+          <w:rStyle w:val="HTMLCode"/>
+          <w:rFonts w:ascii="Consolas" w:hAnsi="Consolas"/>
+          <w:color w:val="212529"/>
+        </w:rPr>
+        <w:t xml:space="preserve"> </w:t>
+      </w:r>
+      <w:proofErr w:type="spellStart"/>
+      <w:proofErr w:type="gramStart"/>
+      <w:r>
+        <w:rPr>
+          <w:rStyle w:val="nn"/>
+          <w:rFonts w:ascii="Consolas" w:hAnsi="Consolas"/>
+          <w:color w:val="000000"/>
+        </w:rPr>
+        <w:t>scipy.io.wavfile</w:t>
+      </w:r>
+      <w:proofErr w:type="spellEnd"/>
+      <w:proofErr w:type="gramEnd"/>
+      <w:r>
+        <w:rPr>
+          <w:rStyle w:val="HTMLCode"/>
+          <w:rFonts w:ascii="Consolas" w:hAnsi="Consolas"/>
+          <w:color w:val="212529"/>
+        </w:rPr>
+        <w:t xml:space="preserve"> </w:t>
+      </w:r>
+      <w:r>
+        <w:rPr>
+          <w:rStyle w:val="kn"/>
+          <w:rFonts w:ascii="Consolas" w:hAnsi="Consolas"/>
+          <w:color w:val="204A87"/>
+        </w:rPr>
+        <w:t>import</w:t>
+      </w:r>
+      <w:r>
+        <w:rPr>
+          <w:rStyle w:val="HTMLCode"/>
+          <w:rFonts w:ascii="Consolas" w:hAnsi="Consolas"/>
+          <w:color w:val="212529"/>
+        </w:rPr>
+        <w:t xml:space="preserve"> </w:t>
+      </w:r>
+      <w:r>
+        <w:rPr>
+          <w:rStyle w:val="n"/>
+          <w:rFonts w:ascii="Consolas" w:eastAsiaTheme="majorEastAsia" w:hAnsi="Consolas"/>
+          <w:color w:val="000000"/>
+        </w:rPr>
+        <w:t>write</w:t>
+      </w:r>
+    </w:p>
+    <w:p>
+      <w:pPr>
+        <w:pStyle w:val="HTMLPreformatted"/>
+        <w:shd w:val="clear" w:color="auto" w:fill="F6F6F6"/>
+        <w:spacing w:line="360" w:lineRule="atLeast"/>
+        <w:rPr>
+          <w:rStyle w:val="HTMLCode"/>
+          <w:rFonts w:ascii="Consolas" w:hAnsi="Consolas"/>
+          <w:color w:val="212529"/>
+        </w:rPr>
+      </w:pPr>
+    </w:p>
+    <w:p>
+      <w:pPr>
+        <w:pStyle w:val="HTMLPreformatted"/>
+        <w:shd w:val="clear" w:color="auto" w:fill="F6F6F6"/>
+        <w:spacing w:line="360" w:lineRule="atLeast"/>
+        <w:rPr>
+          <w:rStyle w:val="HTMLCode"/>
+          <w:rFonts w:ascii="Consolas" w:hAnsi="Consolas"/>
+          <w:color w:val="212529"/>
+        </w:rPr>
+      </w:pPr>
+      <w:r>
+        <w:rPr>
+          <w:rStyle w:val="c1"/>
+          <w:rFonts w:ascii="Consolas" w:hAnsi="Consolas"/>
+          <w:color w:val="8F5902"/>
+        </w:rPr>
+        <w:t># Remember SAMPLE_RATE = 44100 Hz is our playback rate</w:t>
+      </w:r>
+    </w:p>
+    <w:p>
+      <w:pPr>
+        <w:pStyle w:val="HTMLPreformatted"/>
+        <w:shd w:val="clear" w:color="auto" w:fill="F6F6F6"/>
+        <w:spacing w:line="360" w:lineRule="atLeast"/>
+        <w:rPr>
+          <w:rFonts w:ascii="Consolas" w:hAnsi="Consolas"/>
+          <w:color w:val="212529"/>
+          <w:sz w:val="22"/>
+          <w:szCs w:val="22"/>
+        </w:rPr>
+      </w:pPr>
+      <w:proofErr w:type="gramStart"/>
+      <w:r>
+        <w:rPr>
+          <w:rStyle w:val="n"/>
+          <w:rFonts w:ascii="Consolas" w:eastAsiaTheme="majorEastAsia" w:hAnsi="Consolas"/>
+          <w:color w:val="000000"/>
+        </w:rPr>
+        <w:t>write</w:t>
+      </w:r>
+      <w:r>
+        <w:rPr>
+          <w:rStyle w:val="p"/>
+          <w:rFonts w:ascii="Consolas" w:hAnsi="Consolas"/>
+          <w:color w:val="000000"/>
+        </w:rPr>
+        <w:t>(</w:t>
+      </w:r>
+      <w:proofErr w:type="gramEnd"/>
+      <w:r>
+        <w:rPr>
+          <w:rStyle w:val="s2"/>
+          <w:rFonts w:ascii="Consolas" w:hAnsi="Consolas"/>
+          <w:color w:val="4E9A06"/>
+        </w:rPr>
+        <w:t>"mysinewave.wav"</w:t>
+      </w:r>
+      <w:r>
+        <w:rPr>
+          <w:rStyle w:val="p"/>
+          <w:rFonts w:ascii="Consolas" w:hAnsi="Consolas"/>
+          <w:color w:val="000000"/>
+        </w:rPr>
+        <w:t>,</w:t>
+      </w:r>
+      <w:r>
+        <w:rPr>
+          <w:rStyle w:val="HTMLCode"/>
+          <w:rFonts w:ascii="Consolas" w:hAnsi="Consolas"/>
+          <w:color w:val="212529"/>
+        </w:rPr>
+        <w:t xml:space="preserve"> </w:t>
+      </w:r>
+      <w:r>
+        <w:rPr>
+          <w:rStyle w:val="n"/>
+          <w:rFonts w:ascii="Consolas" w:eastAsiaTheme="majorEastAsia" w:hAnsi="Consolas"/>
+          <w:color w:val="000000"/>
+        </w:rPr>
+        <w:t>SAMPLE_RATE</w:t>
+      </w:r>
+      <w:r>
+        <w:rPr>
+          <w:rStyle w:val="p"/>
+          <w:rFonts w:ascii="Consolas" w:hAnsi="Consolas"/>
+          <w:color w:val="000000"/>
+        </w:rPr>
+        <w:t>,</w:t>
+      </w:r>
+      <w:r>
+        <w:rPr>
+          <w:rStyle w:val="HTMLCode"/>
+          <w:rFonts w:ascii="Consolas" w:hAnsi="Consolas"/>
+          <w:color w:val="212529"/>
+        </w:rPr>
+        <w:t xml:space="preserve"> </w:t>
+      </w:r>
+      <w:proofErr w:type="spellStart"/>
+      <w:r>
+        <w:rPr>
+          <w:rStyle w:val="n"/>
+          <w:rFonts w:ascii="Consolas" w:eastAsiaTheme="majorEastAsia" w:hAnsi="Consolas"/>
+          <w:color w:val="000000"/>
+        </w:rPr>
+        <w:t>normalized_tone</w:t>
+      </w:r>
+      <w:proofErr w:type="spellEnd"/>
+      <w:r>
+        <w:rPr>
+          <w:rStyle w:val="p"/>
+          <w:rFonts w:ascii="Consolas" w:hAnsi="Consolas"/>
+          <w:color w:val="000000"/>
+        </w:rPr>
+        <w:t>)</w:t>
+      </w:r>
+    </w:p>
+    <w:p>
+      <w:pPr>
+        <w:pStyle w:val="ListParagraph"/>
+        <w:rPr>
+          <w:lang w:bidi="ar-SY"/>
+        </w:rPr>
+      </w:pPr>
+    </w:p>
+    <w:p>
+      <w:pPr>
+        <w:pStyle w:val="ListParagraph"/>
+        <w:numPr>
+          <w:ilvl w:val="0"/>
+          <w:numId w:val="8"/>
+        </w:numPr>
+        <w:rPr>
+          <w:lang w:bidi="ar-SY"/>
+        </w:rPr>
+      </w:pPr>
+    </w:p>
+    <w:p>
+      <w:pPr>
+        <w:rPr>
+          <w:lang w:bidi="ar-SY"/>
+        </w:rPr>
+      </w:pPr>
+    </w:p>
+    <w:p>
+      <w:pPr>
+        <w:rPr>
+          <w:lang w:bidi="ar-SY"/>
+        </w:rPr>
+      </w:pPr>
+    </w:p>
+    <w:p>
+      <w:pPr>
+        <w:rPr>
+          <w:lang w:bidi="ar-SY"/>
+        </w:rPr>
+      </w:pPr>
+    </w:p>
+    <w:p>
+      <w:pPr>
+        <w:rPr>
+          <w:lang w:bidi="ar-SY"/>
+        </w:rPr>
+      </w:pPr>
+    </w:p>
+    <w:p>
+      <w:pPr>
+        <w:rPr>
+          <w:lang w:bidi="ar-SY"/>
+        </w:rPr>
+      </w:pPr>
+    </w:p>
+    <w:p>
+      <w:pPr>
+        <w:pStyle w:val="ListParagraph"/>
+        <w:numPr>
+          <w:ilvl w:val="0"/>
+          <w:numId w:val="8"/>
+        </w:numPr>
+        <w:rPr>
+          <w:lang w:bidi="ar-SY"/>
+        </w:rPr>
+      </w:pPr>
+    </w:p>
     <w:sectPr>
       <w:pgSz w:w="12240" w:h="15840"/>
       <w:pgMar w:top="1440" w:right="1440" w:bottom="1440" w:left="1440" w:header="720" w:footer="720" w:gutter="0"/>
@@ -2039,6 +3649,95 @@
     </w:lvl>
   </w:abstractNum>
   <w:abstractNum w:abstractNumId="6" w15:restartNumberingAfterBreak="0">
+    <w:nsid w:val="730E2B43"/>
+    <w:multiLevelType w:val="hybridMultilevel"/>
+    <w:tmpl w:val="CF64AEA8"/>
+    <w:lvl w:ilvl="0" w:tplc="C436F300">
+      <w:start w:val="1"/>
+      <w:numFmt w:val="decimal"/>
+      <w:lvlText w:val="%1."/>
+      <w:lvlJc w:val="left"/>
+      <w:pPr>
+        <w:ind w:left="720" w:hanging="360"/>
+      </w:pPr>
+      <w:rPr>
+        <w:rFonts w:hint="default"/>
+      </w:rPr>
+    </w:lvl>
+    <w:lvl w:ilvl="1" w:tplc="04090019" w:tentative="1">
+      <w:start w:val="1"/>
+      <w:numFmt w:val="lowerLetter"/>
+      <w:lvlText w:val="%2."/>
+      <w:lvlJc w:val="left"/>
+      <w:pPr>
+        <w:ind w:left="1440" w:hanging="360"/>
+      </w:pPr>
+    </w:lvl>
+    <w:lvl w:ilvl="2" w:tplc="0409001B" w:tentative="1">
+      <w:start w:val="1"/>
+      <w:numFmt w:val="lowerRoman"/>
+      <w:lvlText w:val="%3."/>
+      <w:lvlJc w:val="right"/>
+      <w:pPr>
+        <w:ind w:left="2160" w:hanging="180"/>
+      </w:pPr>
+    </w:lvl>
+    <w:lvl w:ilvl="3" w:tplc="0409000F" w:tentative="1">
+      <w:start w:val="1"/>
+      <w:numFmt w:val="decimal"/>
+      <w:lvlText w:val="%4."/>
+      <w:lvlJc w:val="left"/>
+      <w:pPr>
+        <w:ind w:left="2880" w:hanging="360"/>
+      </w:pPr>
+    </w:lvl>
+    <w:lvl w:ilvl="4" w:tplc="04090019" w:tentative="1">
+      <w:start w:val="1"/>
+      <w:numFmt w:val="lowerLetter"/>
+      <w:lvlText w:val="%5."/>
+      <w:lvlJc w:val="left"/>
+      <w:pPr>
+        <w:ind w:left="3600" w:hanging="360"/>
+      </w:pPr>
+    </w:lvl>
+    <w:lvl w:ilvl="5" w:tplc="0409001B" w:tentative="1">
+      <w:start w:val="1"/>
+      <w:numFmt w:val="lowerRoman"/>
+      <w:lvlText w:val="%6."/>
+      <w:lvlJc w:val="right"/>
+      <w:pPr>
+        <w:ind w:left="4320" w:hanging="180"/>
+      </w:pPr>
+    </w:lvl>
+    <w:lvl w:ilvl="6" w:tplc="0409000F" w:tentative="1">
+      <w:start w:val="1"/>
+      <w:numFmt w:val="decimal"/>
+      <w:lvlText w:val="%7."/>
+      <w:lvlJc w:val="left"/>
+      <w:pPr>
+        <w:ind w:left="5040" w:hanging="360"/>
+      </w:pPr>
+    </w:lvl>
+    <w:lvl w:ilvl="7" w:tplc="04090019" w:tentative="1">
+      <w:start w:val="1"/>
+      <w:numFmt w:val="lowerLetter"/>
+      <w:lvlText w:val="%8."/>
+      <w:lvlJc w:val="left"/>
+      <w:pPr>
+        <w:ind w:left="5760" w:hanging="360"/>
+      </w:pPr>
+    </w:lvl>
+    <w:lvl w:ilvl="8" w:tplc="0409001B" w:tentative="1">
+      <w:start w:val="1"/>
+      <w:numFmt w:val="lowerRoman"/>
+      <w:lvlText w:val="%9."/>
+      <w:lvlJc w:val="right"/>
+      <w:pPr>
+        <w:ind w:left="6480" w:hanging="180"/>
+      </w:pPr>
+    </w:lvl>
+  </w:abstractNum>
+  <w:abstractNum w:abstractNumId="7" w15:restartNumberingAfterBreak="0">
     <w:nsid w:val="7A5B54C5"/>
     <w:multiLevelType w:val="multilevel"/>
     <w:tmpl w:val="BBAC6328"/>
@@ -2153,7 +3852,7 @@
     <w:abstractNumId w:val="1"/>
   </w:num>
   <w:num w:numId="4" w16cid:durableId="1214922601">
-    <w:abstractNumId w:val="6"/>
+    <w:abstractNumId w:val="7"/>
   </w:num>
   <w:num w:numId="5" w16cid:durableId="2143955537">
     <w:abstractNumId w:val="2"/>
@@ -2163,6 +3862,9 @@
   </w:num>
   <w:num w:numId="7" w16cid:durableId="1343124960">
     <w:abstractNumId w:val="0"/>
+  </w:num>
+  <w:num w:numId="8" w16cid:durableId="1958558949">
+    <w:abstractNumId w:val="6"/>
   </w:num>
 </w:numbering>
 </file>
@@ -2811,6 +4513,67 @@
       <w:bCs/>
     </w:rPr>
   </w:style>
+  <w:style w:type="character" w:customStyle="1" w:styleId="n">
+    <w:name w:val="n"/>
+    <w:basedOn w:val="DefaultParagraphFont"/>
+    <w:rsid w:val="00E521E7"/>
+  </w:style>
+  <w:style w:type="character" w:customStyle="1" w:styleId="p">
+    <w:name w:val="p"/>
+    <w:basedOn w:val="DefaultParagraphFont"/>
+    <w:rsid w:val="00E521E7"/>
+  </w:style>
+  <w:style w:type="character" w:customStyle="1" w:styleId="o">
+    <w:name w:val="o"/>
+    <w:basedOn w:val="DefaultParagraphFont"/>
+    <w:rsid w:val="00E521E7"/>
+  </w:style>
+  <w:style w:type="character" w:customStyle="1" w:styleId="mi">
+    <w:name w:val="mi"/>
+    <w:basedOn w:val="DefaultParagraphFont"/>
+    <w:rsid w:val="00E521E7"/>
+  </w:style>
+  <w:style w:type="character" w:customStyle="1" w:styleId="mf">
+    <w:name w:val="mf"/>
+    <w:basedOn w:val="DefaultParagraphFont"/>
+    <w:rsid w:val="00E521E7"/>
+  </w:style>
+  <w:style w:type="paragraph" w:styleId="NormalWeb">
+    <w:name w:val="Normal (Web)"/>
+    <w:basedOn w:val="Normal"/>
+    <w:uiPriority w:val="99"/>
+    <w:semiHidden/>
+    <w:unhideWhenUsed/>
+    <w:rsid w:val="00531CBE"/>
+    <w:pPr>
+      <w:spacing w:before="100" w:beforeAutospacing="1" w:after="100" w:afterAutospacing="1" w:line="240" w:lineRule="auto"/>
+    </w:pPr>
+    <w:rPr>
+      <w:rFonts w:ascii="Times New Roman" w:eastAsia="Times New Roman" w:hAnsi="Times New Roman" w:cs="Times New Roman"/>
+      <w:sz w:val="24"/>
+      <w:szCs w:val="24"/>
+    </w:rPr>
+  </w:style>
+  <w:style w:type="character" w:customStyle="1" w:styleId="kn">
+    <w:name w:val="kn"/>
+    <w:basedOn w:val="DefaultParagraphFont"/>
+    <w:rsid w:val="00531CBE"/>
+  </w:style>
+  <w:style w:type="character" w:customStyle="1" w:styleId="nn">
+    <w:name w:val="nn"/>
+    <w:basedOn w:val="DefaultParagraphFont"/>
+    <w:rsid w:val="00531CBE"/>
+  </w:style>
+  <w:style w:type="character" w:customStyle="1" w:styleId="c1">
+    <w:name w:val="c1"/>
+    <w:basedOn w:val="DefaultParagraphFont"/>
+    <w:rsid w:val="00531CBE"/>
+  </w:style>
+  <w:style w:type="character" w:customStyle="1" w:styleId="s2">
+    <w:name w:val="s2"/>
+    <w:basedOn w:val="DefaultParagraphFont"/>
+    <w:rsid w:val="00531CBE"/>
+  </w:style>
 </w:styles>
 </file>
 

</xml_diff>